<commit_message>
Fix: Group - D01 Requirement 2 Fullfilled. Index added to the document. Closes #2
</commit_message>
<xml_diff>
--- a/reports/Group/Chartering Report.docx
+++ b/reports/Group/Chartering Report.docx
@@ -39,21 +39,12 @@
           <w:numId w:val="1"/>
         </w:numPr>
       </w:pPr>
-      <w:proofErr w:type="spellStart"/>
       <w:r>
         <w:rPr>
           <w:b/>
           <w:bCs/>
         </w:rPr>
-        <w:t>Group</w:t>
-      </w:r>
-      <w:proofErr w:type="spellEnd"/>
-      <w:r>
-        <w:rPr>
-          <w:b/>
-          <w:bCs/>
-        </w:rPr>
-        <w:t xml:space="preserve"> </w:t>
+        <w:t xml:space="preserve">Group </w:t>
       </w:r>
       <w:proofErr w:type="spellStart"/>
       <w:r>
@@ -104,7 +95,7 @@
       <w:r>
         <w:t xml:space="preserve"> </w:t>
       </w:r>
-      <w:hyperlink r:id="rId6" w:history="1">
+      <w:hyperlink r:id="rId9" w:history="1">
         <w:r>
           <w:rPr>
             <w:rStyle w:val="Hipervnculo"/>
@@ -281,238 +272,902 @@
     <w:p/>
     <w:p>
       <w:pPr>
+        <w:rPr>
+          <w:rFonts w:asciiTheme="majorHAnsi" w:eastAsiaTheme="majorEastAsia" w:hAnsiTheme="majorHAnsi" w:cstheme="majorBidi"/>
+          <w:color w:val="0F4761" w:themeColor="accent1" w:themeShade="BF"/>
+          <w:sz w:val="40"/>
+          <w:szCs w:val="40"/>
+        </w:rPr>
+      </w:pPr>
+      <w:r>
+        <w:br w:type="page"/>
+      </w:r>
+    </w:p>
+    <w:p>
+      <w:pPr>
+        <w:pStyle w:val="TDC1"/>
+        <w:tabs>
+          <w:tab w:val="right" w:leader="underscore" w:pos="8494"/>
+        </w:tabs>
+        <w:rPr>
+          <w:i w:val="0"/>
+          <w:iCs w:val="0"/>
+          <w:sz w:val="40"/>
+          <w:szCs w:val="40"/>
+        </w:rPr>
+      </w:pPr>
+      <w:r>
+        <w:rPr>
+          <w:i w:val="0"/>
+          <w:iCs w:val="0"/>
+          <w:sz w:val="40"/>
+          <w:szCs w:val="40"/>
+        </w:rPr>
+        <w:lastRenderedPageBreak/>
+        <w:t>TABLE OF CONTENTS</w:t>
+      </w:r>
+    </w:p>
+    <w:p>
+      <w:pPr>
+        <w:pStyle w:val="TDC1"/>
+        <w:tabs>
+          <w:tab w:val="right" w:leader="underscore" w:pos="8494"/>
+        </w:tabs>
+        <w:rPr>
+          <w:rFonts w:eastAsiaTheme="minorEastAsia"/>
+          <w:b w:val="0"/>
+          <w:bCs w:val="0"/>
+          <w:i w:val="0"/>
+          <w:iCs w:val="0"/>
+          <w:noProof/>
+          <w:lang w:eastAsia="es-ES_tradnl"/>
+        </w:rPr>
+      </w:pPr>
+      <w:r>
+        <w:fldChar w:fldCharType="begin"/>
+      </w:r>
+      <w:r>
+        <w:instrText xml:space="preserve"> TOC \o "1-3" \h \z \u </w:instrText>
+      </w:r>
+      <w:r>
+        <w:fldChar w:fldCharType="separate"/>
+      </w:r>
+      <w:hyperlink w:anchor="_Toc190880528" w:history="1">
+        <w:r>
+          <w:rPr>
+            <w:rStyle w:val="Hipervnculo"/>
+            <w:noProof/>
+          </w:rPr>
+          <w:t>Executive Summary</w:t>
+        </w:r>
+        <w:r>
+          <w:rPr>
+            <w:noProof/>
+            <w:webHidden/>
+          </w:rPr>
+          <w:tab/>
+        </w:r>
+        <w:r>
+          <w:rPr>
+            <w:noProof/>
+            <w:webHidden/>
+          </w:rPr>
+          <w:fldChar w:fldCharType="begin"/>
+        </w:r>
+        <w:r>
+          <w:rPr>
+            <w:noProof/>
+            <w:webHidden/>
+          </w:rPr>
+          <w:instrText xml:space="preserve"> PAGEREF _Toc190880528 \h </w:instrText>
+        </w:r>
+        <w:r>
+          <w:rPr>
+            <w:noProof/>
+            <w:webHidden/>
+          </w:rPr>
+        </w:r>
+        <w:r>
+          <w:rPr>
+            <w:noProof/>
+            <w:webHidden/>
+          </w:rPr>
+          <w:fldChar w:fldCharType="separate"/>
+        </w:r>
+        <w:r>
+          <w:rPr>
+            <w:noProof/>
+            <w:webHidden/>
+          </w:rPr>
+          <w:t>3</w:t>
+        </w:r>
+        <w:r>
+          <w:rPr>
+            <w:noProof/>
+            <w:webHidden/>
+          </w:rPr>
+          <w:fldChar w:fldCharType="end"/>
+        </w:r>
+      </w:hyperlink>
+    </w:p>
+    <w:p>
+      <w:pPr>
+        <w:pStyle w:val="TDC1"/>
+        <w:tabs>
+          <w:tab w:val="right" w:leader="underscore" w:pos="8494"/>
+        </w:tabs>
+        <w:rPr>
+          <w:rFonts w:eastAsiaTheme="minorEastAsia"/>
+          <w:b w:val="0"/>
+          <w:bCs w:val="0"/>
+          <w:i w:val="0"/>
+          <w:iCs w:val="0"/>
+          <w:noProof/>
+          <w:lang w:eastAsia="es-ES_tradnl"/>
+        </w:rPr>
+      </w:pPr>
+      <w:hyperlink w:anchor="_Toc190880529" w:history="1">
+        <w:r>
+          <w:rPr>
+            <w:rStyle w:val="Hipervnculo"/>
+            <w:noProof/>
+          </w:rPr>
+          <w:t>Revision Table</w:t>
+        </w:r>
+        <w:r>
+          <w:rPr>
+            <w:noProof/>
+            <w:webHidden/>
+          </w:rPr>
+          <w:tab/>
+        </w:r>
+        <w:r>
+          <w:rPr>
+            <w:noProof/>
+            <w:webHidden/>
+          </w:rPr>
+          <w:fldChar w:fldCharType="begin"/>
+        </w:r>
+        <w:r>
+          <w:rPr>
+            <w:noProof/>
+            <w:webHidden/>
+          </w:rPr>
+          <w:instrText xml:space="preserve"> PAGEREF _Toc190880529 \h </w:instrText>
+        </w:r>
+        <w:r>
+          <w:rPr>
+            <w:noProof/>
+            <w:webHidden/>
+          </w:rPr>
+        </w:r>
+        <w:r>
+          <w:rPr>
+            <w:noProof/>
+            <w:webHidden/>
+          </w:rPr>
+          <w:fldChar w:fldCharType="separate"/>
+        </w:r>
+        <w:r>
+          <w:rPr>
+            <w:noProof/>
+            <w:webHidden/>
+          </w:rPr>
+          <w:t>3</w:t>
+        </w:r>
+        <w:r>
+          <w:rPr>
+            <w:noProof/>
+            <w:webHidden/>
+          </w:rPr>
+          <w:fldChar w:fldCharType="end"/>
+        </w:r>
+      </w:hyperlink>
+    </w:p>
+    <w:p>
+      <w:pPr>
+        <w:pStyle w:val="TDC1"/>
+        <w:tabs>
+          <w:tab w:val="right" w:leader="underscore" w:pos="8494"/>
+        </w:tabs>
+        <w:rPr>
+          <w:rFonts w:eastAsiaTheme="minorEastAsia"/>
+          <w:b w:val="0"/>
+          <w:bCs w:val="0"/>
+          <w:i w:val="0"/>
+          <w:iCs w:val="0"/>
+          <w:noProof/>
+          <w:lang w:eastAsia="es-ES_tradnl"/>
+        </w:rPr>
+      </w:pPr>
+      <w:hyperlink w:anchor="_Toc190880530" w:history="1">
+        <w:r>
+          <w:rPr>
+            <w:rStyle w:val="Hipervnculo"/>
+            <w:noProof/>
+            <w:lang w:val="en-GB"/>
+          </w:rPr>
+          <w:t>Introduction</w:t>
+        </w:r>
+        <w:r>
+          <w:rPr>
+            <w:noProof/>
+            <w:webHidden/>
+          </w:rPr>
+          <w:tab/>
+        </w:r>
+        <w:r>
+          <w:rPr>
+            <w:noProof/>
+            <w:webHidden/>
+          </w:rPr>
+          <w:fldChar w:fldCharType="begin"/>
+        </w:r>
+        <w:r>
+          <w:rPr>
+            <w:noProof/>
+            <w:webHidden/>
+          </w:rPr>
+          <w:instrText xml:space="preserve"> PAGEREF _Toc190880530 \h </w:instrText>
+        </w:r>
+        <w:r>
+          <w:rPr>
+            <w:noProof/>
+            <w:webHidden/>
+          </w:rPr>
+        </w:r>
+        <w:r>
+          <w:rPr>
+            <w:noProof/>
+            <w:webHidden/>
+          </w:rPr>
+          <w:fldChar w:fldCharType="separate"/>
+        </w:r>
+        <w:r>
+          <w:rPr>
+            <w:noProof/>
+            <w:webHidden/>
+          </w:rPr>
+          <w:t>3</w:t>
+        </w:r>
+        <w:r>
+          <w:rPr>
+            <w:noProof/>
+            <w:webHidden/>
+          </w:rPr>
+          <w:fldChar w:fldCharType="end"/>
+        </w:r>
+      </w:hyperlink>
+    </w:p>
+    <w:p>
+      <w:pPr>
+        <w:pStyle w:val="TDC1"/>
+        <w:tabs>
+          <w:tab w:val="right" w:leader="underscore" w:pos="8494"/>
+        </w:tabs>
+        <w:rPr>
+          <w:rFonts w:eastAsiaTheme="minorEastAsia"/>
+          <w:b w:val="0"/>
+          <w:bCs w:val="0"/>
+          <w:i w:val="0"/>
+          <w:iCs w:val="0"/>
+          <w:noProof/>
+          <w:lang w:eastAsia="es-ES_tradnl"/>
+        </w:rPr>
+      </w:pPr>
+      <w:hyperlink w:anchor="_Toc190880531" w:history="1">
+        <w:r>
+          <w:rPr>
+            <w:rStyle w:val="Hipervnculo"/>
+            <w:noProof/>
+            <w:lang w:val="en-GB"/>
+          </w:rPr>
+          <w:t>Workgroup Recruitment</w:t>
+        </w:r>
+        <w:r>
+          <w:rPr>
+            <w:noProof/>
+            <w:webHidden/>
+          </w:rPr>
+          <w:tab/>
+        </w:r>
+        <w:r>
+          <w:rPr>
+            <w:noProof/>
+            <w:webHidden/>
+          </w:rPr>
+          <w:fldChar w:fldCharType="begin"/>
+        </w:r>
+        <w:r>
+          <w:rPr>
+            <w:noProof/>
+            <w:webHidden/>
+          </w:rPr>
+          <w:instrText xml:space="preserve"> PAGEREF _Toc190880531 \h </w:instrText>
+        </w:r>
+        <w:r>
+          <w:rPr>
+            <w:noProof/>
+            <w:webHidden/>
+          </w:rPr>
+        </w:r>
+        <w:r>
+          <w:rPr>
+            <w:noProof/>
+            <w:webHidden/>
+          </w:rPr>
+          <w:fldChar w:fldCharType="separate"/>
+        </w:r>
+        <w:r>
+          <w:rPr>
+            <w:noProof/>
+            <w:webHidden/>
+          </w:rPr>
+          <w:t>4</w:t>
+        </w:r>
+        <w:r>
+          <w:rPr>
+            <w:noProof/>
+            <w:webHidden/>
+          </w:rPr>
+          <w:fldChar w:fldCharType="end"/>
+        </w:r>
+      </w:hyperlink>
+    </w:p>
+    <w:p>
+      <w:pPr>
+        <w:pStyle w:val="TDC1"/>
+        <w:tabs>
+          <w:tab w:val="right" w:leader="underscore" w:pos="8494"/>
+        </w:tabs>
+        <w:rPr>
+          <w:rFonts w:eastAsiaTheme="minorEastAsia"/>
+          <w:b w:val="0"/>
+          <w:bCs w:val="0"/>
+          <w:i w:val="0"/>
+          <w:iCs w:val="0"/>
+          <w:noProof/>
+          <w:lang w:eastAsia="es-ES_tradnl"/>
+        </w:rPr>
+      </w:pPr>
+      <w:hyperlink w:anchor="_Toc190880532" w:history="1">
+        <w:r>
+          <w:rPr>
+            <w:rStyle w:val="Hipervnculo"/>
+            <w:noProof/>
+          </w:rPr>
+          <w:t>Member Details</w:t>
+        </w:r>
+        <w:r>
+          <w:rPr>
+            <w:noProof/>
+            <w:webHidden/>
+          </w:rPr>
+          <w:tab/>
+        </w:r>
+        <w:r>
+          <w:rPr>
+            <w:noProof/>
+            <w:webHidden/>
+          </w:rPr>
+          <w:fldChar w:fldCharType="begin"/>
+        </w:r>
+        <w:r>
+          <w:rPr>
+            <w:noProof/>
+            <w:webHidden/>
+          </w:rPr>
+          <w:instrText xml:space="preserve"> PAGEREF _Toc190880532 \h </w:instrText>
+        </w:r>
+        <w:r>
+          <w:rPr>
+            <w:noProof/>
+            <w:webHidden/>
+          </w:rPr>
+        </w:r>
+        <w:r>
+          <w:rPr>
+            <w:noProof/>
+            <w:webHidden/>
+          </w:rPr>
+          <w:fldChar w:fldCharType="separate"/>
+        </w:r>
+        <w:r>
+          <w:rPr>
+            <w:noProof/>
+            <w:webHidden/>
+          </w:rPr>
+          <w:t>5</w:t>
+        </w:r>
+        <w:r>
+          <w:rPr>
+            <w:noProof/>
+            <w:webHidden/>
+          </w:rPr>
+          <w:fldChar w:fldCharType="end"/>
+        </w:r>
+      </w:hyperlink>
+    </w:p>
+    <w:p>
+      <w:pPr>
+        <w:pStyle w:val="TDC1"/>
+        <w:tabs>
+          <w:tab w:val="right" w:leader="underscore" w:pos="8494"/>
+        </w:tabs>
+        <w:rPr>
+          <w:rFonts w:eastAsiaTheme="minorEastAsia"/>
+          <w:b w:val="0"/>
+          <w:bCs w:val="0"/>
+          <w:i w:val="0"/>
+          <w:iCs w:val="0"/>
+          <w:noProof/>
+          <w:lang w:eastAsia="es-ES_tradnl"/>
+        </w:rPr>
+      </w:pPr>
+      <w:hyperlink w:anchor="_Toc190880533" w:history="1">
+        <w:r>
+          <w:rPr>
+            <w:rStyle w:val="Hipervnculo"/>
+            <w:noProof/>
+            <w:lang w:val="en-GB"/>
+          </w:rPr>
+          <w:t>Commitment Statement</w:t>
+        </w:r>
+        <w:r>
+          <w:rPr>
+            <w:noProof/>
+            <w:webHidden/>
+          </w:rPr>
+          <w:tab/>
+        </w:r>
+        <w:r>
+          <w:rPr>
+            <w:noProof/>
+            <w:webHidden/>
+          </w:rPr>
+          <w:fldChar w:fldCharType="begin"/>
+        </w:r>
+        <w:r>
+          <w:rPr>
+            <w:noProof/>
+            <w:webHidden/>
+          </w:rPr>
+          <w:instrText xml:space="preserve"> PAGEREF _Toc190880533 \h </w:instrText>
+        </w:r>
+        <w:r>
+          <w:rPr>
+            <w:noProof/>
+            <w:webHidden/>
+          </w:rPr>
+        </w:r>
+        <w:r>
+          <w:rPr>
+            <w:noProof/>
+            <w:webHidden/>
+          </w:rPr>
+          <w:fldChar w:fldCharType="separate"/>
+        </w:r>
+        <w:r>
+          <w:rPr>
+            <w:noProof/>
+            <w:webHidden/>
+          </w:rPr>
+          <w:t>5</w:t>
+        </w:r>
+        <w:r>
+          <w:rPr>
+            <w:noProof/>
+            <w:webHidden/>
+          </w:rPr>
+          <w:fldChar w:fldCharType="end"/>
+        </w:r>
+      </w:hyperlink>
+    </w:p>
+    <w:p>
+      <w:pPr>
+        <w:pStyle w:val="TDC1"/>
+        <w:tabs>
+          <w:tab w:val="right" w:leader="underscore" w:pos="8494"/>
+        </w:tabs>
+        <w:rPr>
+          <w:rFonts w:eastAsiaTheme="minorEastAsia"/>
+          <w:b w:val="0"/>
+          <w:bCs w:val="0"/>
+          <w:i w:val="0"/>
+          <w:iCs w:val="0"/>
+          <w:noProof/>
+          <w:lang w:eastAsia="es-ES_tradnl"/>
+        </w:rPr>
+      </w:pPr>
+      <w:hyperlink w:anchor="_Toc190880534" w:history="1">
+        <w:r>
+          <w:rPr>
+            <w:rStyle w:val="Hipervnculo"/>
+            <w:noProof/>
+            <w:lang w:val="en-GB"/>
+          </w:rPr>
+          <w:t>Performance Indicators</w:t>
+        </w:r>
+        <w:r>
+          <w:rPr>
+            <w:noProof/>
+            <w:webHidden/>
+          </w:rPr>
+          <w:tab/>
+        </w:r>
+        <w:r>
+          <w:rPr>
+            <w:noProof/>
+            <w:webHidden/>
+          </w:rPr>
+          <w:fldChar w:fldCharType="begin"/>
+        </w:r>
+        <w:r>
+          <w:rPr>
+            <w:noProof/>
+            <w:webHidden/>
+          </w:rPr>
+          <w:instrText xml:space="preserve"> PAGEREF _Toc190880534 \h </w:instrText>
+        </w:r>
+        <w:r>
+          <w:rPr>
+            <w:noProof/>
+            <w:webHidden/>
+          </w:rPr>
+        </w:r>
+        <w:r>
+          <w:rPr>
+            <w:noProof/>
+            <w:webHidden/>
+          </w:rPr>
+          <w:fldChar w:fldCharType="separate"/>
+        </w:r>
+        <w:r>
+          <w:rPr>
+            <w:noProof/>
+            <w:webHidden/>
+          </w:rPr>
+          <w:t>6</w:t>
+        </w:r>
+        <w:r>
+          <w:rPr>
+            <w:noProof/>
+            <w:webHidden/>
+          </w:rPr>
+          <w:fldChar w:fldCharType="end"/>
+        </w:r>
+      </w:hyperlink>
+    </w:p>
+    <w:p>
+      <w:pPr>
+        <w:pStyle w:val="TDC1"/>
+        <w:tabs>
+          <w:tab w:val="right" w:leader="underscore" w:pos="8494"/>
+        </w:tabs>
+        <w:rPr>
+          <w:rFonts w:eastAsiaTheme="minorEastAsia"/>
+          <w:b w:val="0"/>
+          <w:bCs w:val="0"/>
+          <w:i w:val="0"/>
+          <w:iCs w:val="0"/>
+          <w:noProof/>
+          <w:lang w:eastAsia="es-ES_tradnl"/>
+        </w:rPr>
+      </w:pPr>
+      <w:hyperlink w:anchor="_Toc190880535" w:history="1">
+        <w:r>
+          <w:rPr>
+            <w:rStyle w:val="Hipervnculo"/>
+            <w:noProof/>
+            <w:lang w:val="en-GB"/>
+          </w:rPr>
+          <w:t>Reward Policy</w:t>
+        </w:r>
+        <w:r>
+          <w:rPr>
+            <w:noProof/>
+            <w:webHidden/>
+          </w:rPr>
+          <w:tab/>
+        </w:r>
+        <w:r>
+          <w:rPr>
+            <w:noProof/>
+            <w:webHidden/>
+          </w:rPr>
+          <w:fldChar w:fldCharType="begin"/>
+        </w:r>
+        <w:r>
+          <w:rPr>
+            <w:noProof/>
+            <w:webHidden/>
+          </w:rPr>
+          <w:instrText xml:space="preserve"> PAGEREF _Toc190880535 \h </w:instrText>
+        </w:r>
+        <w:r>
+          <w:rPr>
+            <w:noProof/>
+            <w:webHidden/>
+          </w:rPr>
+        </w:r>
+        <w:r>
+          <w:rPr>
+            <w:noProof/>
+            <w:webHidden/>
+          </w:rPr>
+          <w:fldChar w:fldCharType="separate"/>
+        </w:r>
+        <w:r>
+          <w:rPr>
+            <w:noProof/>
+            <w:webHidden/>
+          </w:rPr>
+          <w:t>6</w:t>
+        </w:r>
+        <w:r>
+          <w:rPr>
+            <w:noProof/>
+            <w:webHidden/>
+          </w:rPr>
+          <w:fldChar w:fldCharType="end"/>
+        </w:r>
+      </w:hyperlink>
+    </w:p>
+    <w:p>
+      <w:pPr>
+        <w:pStyle w:val="TDC1"/>
+        <w:tabs>
+          <w:tab w:val="right" w:leader="underscore" w:pos="8494"/>
+        </w:tabs>
+        <w:rPr>
+          <w:rFonts w:eastAsiaTheme="minorEastAsia"/>
+          <w:b w:val="0"/>
+          <w:bCs w:val="0"/>
+          <w:i w:val="0"/>
+          <w:iCs w:val="0"/>
+          <w:noProof/>
+          <w:lang w:eastAsia="es-ES_tradnl"/>
+        </w:rPr>
+      </w:pPr>
+      <w:hyperlink w:anchor="_Toc190880536" w:history="1">
+        <w:r>
+          <w:rPr>
+            <w:rStyle w:val="Hipervnculo"/>
+            <w:noProof/>
+            <w:lang w:val="en-GB"/>
+          </w:rPr>
+          <w:t>Admonishment Policy</w:t>
+        </w:r>
+        <w:r>
+          <w:rPr>
+            <w:noProof/>
+            <w:webHidden/>
+          </w:rPr>
+          <w:tab/>
+        </w:r>
+        <w:r>
+          <w:rPr>
+            <w:noProof/>
+            <w:webHidden/>
+          </w:rPr>
+          <w:fldChar w:fldCharType="begin"/>
+        </w:r>
+        <w:r>
+          <w:rPr>
+            <w:noProof/>
+            <w:webHidden/>
+          </w:rPr>
+          <w:instrText xml:space="preserve"> PAGEREF _Toc190880536 \h </w:instrText>
+        </w:r>
+        <w:r>
+          <w:rPr>
+            <w:noProof/>
+            <w:webHidden/>
+          </w:rPr>
+        </w:r>
+        <w:r>
+          <w:rPr>
+            <w:noProof/>
+            <w:webHidden/>
+          </w:rPr>
+          <w:fldChar w:fldCharType="separate"/>
+        </w:r>
+        <w:r>
+          <w:rPr>
+            <w:noProof/>
+            <w:webHidden/>
+          </w:rPr>
+          <w:t>6</w:t>
+        </w:r>
+        <w:r>
+          <w:rPr>
+            <w:noProof/>
+            <w:webHidden/>
+          </w:rPr>
+          <w:fldChar w:fldCharType="end"/>
+        </w:r>
+      </w:hyperlink>
+    </w:p>
+    <w:p>
+      <w:pPr>
+        <w:pStyle w:val="TDC1"/>
+        <w:tabs>
+          <w:tab w:val="right" w:leader="underscore" w:pos="8494"/>
+        </w:tabs>
+        <w:rPr>
+          <w:rFonts w:eastAsiaTheme="minorEastAsia"/>
+          <w:b w:val="0"/>
+          <w:bCs w:val="0"/>
+          <w:i w:val="0"/>
+          <w:iCs w:val="0"/>
+          <w:noProof/>
+          <w:lang w:eastAsia="es-ES_tradnl"/>
+        </w:rPr>
+      </w:pPr>
+      <w:hyperlink w:anchor="_Toc190880537" w:history="1">
+        <w:r>
+          <w:rPr>
+            <w:rStyle w:val="Hipervnculo"/>
+            <w:noProof/>
+            <w:lang w:val="en-GB"/>
+          </w:rPr>
+          <w:t>Dismissal Conditions</w:t>
+        </w:r>
+        <w:r>
+          <w:rPr>
+            <w:noProof/>
+            <w:webHidden/>
+          </w:rPr>
+          <w:tab/>
+        </w:r>
+        <w:r>
+          <w:rPr>
+            <w:noProof/>
+            <w:webHidden/>
+          </w:rPr>
+          <w:fldChar w:fldCharType="begin"/>
+        </w:r>
+        <w:r>
+          <w:rPr>
+            <w:noProof/>
+            <w:webHidden/>
+          </w:rPr>
+          <w:instrText xml:space="preserve"> PAGEREF _Toc190880537 \h </w:instrText>
+        </w:r>
+        <w:r>
+          <w:rPr>
+            <w:noProof/>
+            <w:webHidden/>
+          </w:rPr>
+        </w:r>
+        <w:r>
+          <w:rPr>
+            <w:noProof/>
+            <w:webHidden/>
+          </w:rPr>
+          <w:fldChar w:fldCharType="separate"/>
+        </w:r>
+        <w:r>
+          <w:rPr>
+            <w:noProof/>
+            <w:webHidden/>
+          </w:rPr>
+          <w:t>7</w:t>
+        </w:r>
+        <w:r>
+          <w:rPr>
+            <w:noProof/>
+            <w:webHidden/>
+          </w:rPr>
+          <w:fldChar w:fldCharType="end"/>
+        </w:r>
+      </w:hyperlink>
+    </w:p>
+    <w:p>
+      <w:pPr>
+        <w:pStyle w:val="TDC1"/>
+        <w:tabs>
+          <w:tab w:val="right" w:leader="underscore" w:pos="8494"/>
+        </w:tabs>
+        <w:rPr>
+          <w:rFonts w:eastAsiaTheme="minorEastAsia"/>
+          <w:b w:val="0"/>
+          <w:bCs w:val="0"/>
+          <w:i w:val="0"/>
+          <w:iCs w:val="0"/>
+          <w:noProof/>
+          <w:lang w:eastAsia="es-ES_tradnl"/>
+        </w:rPr>
+      </w:pPr>
+      <w:hyperlink w:anchor="_Toc190880538" w:history="1">
+        <w:r>
+          <w:rPr>
+            <w:rStyle w:val="Hipervnculo"/>
+            <w:noProof/>
+            <w:lang w:val="en-US"/>
+          </w:rPr>
+          <w:t>Signatures</w:t>
+        </w:r>
+        <w:r>
+          <w:rPr>
+            <w:noProof/>
+            <w:webHidden/>
+          </w:rPr>
+          <w:tab/>
+        </w:r>
+        <w:r>
+          <w:rPr>
+            <w:noProof/>
+            <w:webHidden/>
+          </w:rPr>
+          <w:fldChar w:fldCharType="begin"/>
+        </w:r>
+        <w:r>
+          <w:rPr>
+            <w:noProof/>
+            <w:webHidden/>
+          </w:rPr>
+          <w:instrText xml:space="preserve"> PAGEREF _Toc190880538 \h </w:instrText>
+        </w:r>
+        <w:r>
+          <w:rPr>
+            <w:noProof/>
+            <w:webHidden/>
+          </w:rPr>
+        </w:r>
+        <w:r>
+          <w:rPr>
+            <w:noProof/>
+            <w:webHidden/>
+          </w:rPr>
+          <w:fldChar w:fldCharType="separate"/>
+        </w:r>
+        <w:r>
+          <w:rPr>
+            <w:noProof/>
+            <w:webHidden/>
+          </w:rPr>
+          <w:t>7</w:t>
+        </w:r>
+        <w:r>
+          <w:rPr>
+            <w:noProof/>
+            <w:webHidden/>
+          </w:rPr>
+          <w:fldChar w:fldCharType="end"/>
+        </w:r>
+      </w:hyperlink>
+    </w:p>
+    <w:p>
+      <w:pPr>
+        <w:rPr>
+          <w:rFonts w:asciiTheme="majorHAnsi" w:eastAsiaTheme="majorEastAsia" w:hAnsiTheme="majorHAnsi" w:cstheme="majorBidi"/>
+          <w:color w:val="0F4761" w:themeColor="accent1" w:themeShade="BF"/>
+          <w:sz w:val="40"/>
+          <w:szCs w:val="40"/>
+        </w:rPr>
+      </w:pPr>
+      <w:r>
+        <w:fldChar w:fldCharType="end"/>
+      </w:r>
+      <w:r>
+        <w:br w:type="page"/>
+      </w:r>
+    </w:p>
+    <w:p>
+      <w:pPr>
         <w:pStyle w:val="Ttulo1"/>
       </w:pPr>
+      <w:bookmarkStart w:id="0" w:name="_Toc190880528"/>
       <w:r>
         <w:lastRenderedPageBreak/>
-        <w:t xml:space="preserve">Table </w:t>
+        <w:t xml:space="preserve">Executive </w:t>
       </w:r>
       <w:proofErr w:type="spellStart"/>
       <w:r>
-        <w:t>of</w:t>
-      </w:r>
-      <w:proofErr w:type="spellEnd"/>
-      <w:r>
-        <w:t xml:space="preserve"> </w:t>
-      </w:r>
-      <w:proofErr w:type="spellStart"/>
-      <w:r>
-        <w:t>Contents</w:t>
-      </w:r>
-      <w:proofErr w:type="spellEnd"/>
-    </w:p>
-    <w:p/>
-    <w:p>
-      <w:pPr>
-        <w:numPr>
-          <w:ilvl w:val="0"/>
-          <w:numId w:val="2"/>
-        </w:numPr>
-      </w:pPr>
-      <w:r>
-        <w:t xml:space="preserve">Executive </w:t>
-      </w:r>
-      <w:proofErr w:type="spellStart"/>
-      <w:r>
         <w:t>Summary</w:t>
       </w:r>
-      <w:proofErr w:type="spellEnd"/>
-    </w:p>
-    <w:p>
-      <w:pPr>
-        <w:numPr>
-          <w:ilvl w:val="0"/>
-          <w:numId w:val="2"/>
-        </w:numPr>
-      </w:pPr>
-      <w:proofErr w:type="spellStart"/>
-      <w:r>
-        <w:t>Revision</w:t>
-      </w:r>
-      <w:proofErr w:type="spellEnd"/>
-      <w:r>
-        <w:t xml:space="preserve"> Table</w:t>
-      </w:r>
-    </w:p>
-    <w:p>
-      <w:pPr>
-        <w:numPr>
-          <w:ilvl w:val="0"/>
-          <w:numId w:val="2"/>
-        </w:numPr>
-      </w:pPr>
-      <w:proofErr w:type="spellStart"/>
-      <w:r>
-        <w:t>Introduction</w:t>
-      </w:r>
-      <w:proofErr w:type="spellEnd"/>
-    </w:p>
-    <w:p>
-      <w:pPr>
-        <w:numPr>
-          <w:ilvl w:val="0"/>
-          <w:numId w:val="2"/>
-        </w:numPr>
-      </w:pPr>
-      <w:proofErr w:type="spellStart"/>
-      <w:r>
-        <w:t>Workgroup</w:t>
-      </w:r>
-      <w:proofErr w:type="spellEnd"/>
-      <w:r>
-        <w:t xml:space="preserve"> </w:t>
-      </w:r>
-      <w:proofErr w:type="spellStart"/>
-      <w:r>
-        <w:t>Recruitment</w:t>
-      </w:r>
-      <w:proofErr w:type="spellEnd"/>
-    </w:p>
-    <w:p>
-      <w:pPr>
-        <w:numPr>
-          <w:ilvl w:val="0"/>
-          <w:numId w:val="2"/>
-        </w:numPr>
-      </w:pPr>
-      <w:proofErr w:type="spellStart"/>
-      <w:r>
-        <w:t>Member</w:t>
-      </w:r>
-      <w:proofErr w:type="spellEnd"/>
-      <w:r>
-        <w:t xml:space="preserve"> </w:t>
-      </w:r>
-      <w:proofErr w:type="spellStart"/>
-      <w:r>
-        <w:t>Details</w:t>
-      </w:r>
-      <w:proofErr w:type="spellEnd"/>
-    </w:p>
-    <w:p>
-      <w:pPr>
-        <w:numPr>
-          <w:ilvl w:val="0"/>
-          <w:numId w:val="2"/>
-        </w:numPr>
-      </w:pPr>
-      <w:proofErr w:type="spellStart"/>
-      <w:r>
-        <w:t>Commitment</w:t>
-      </w:r>
-      <w:proofErr w:type="spellEnd"/>
-      <w:r>
-        <w:t xml:space="preserve"> </w:t>
-      </w:r>
-      <w:proofErr w:type="spellStart"/>
-      <w:r>
-        <w:t>Statement</w:t>
-      </w:r>
-      <w:proofErr w:type="spellEnd"/>
-    </w:p>
-    <w:p>
-      <w:pPr>
-        <w:numPr>
-          <w:ilvl w:val="0"/>
-          <w:numId w:val="2"/>
-        </w:numPr>
-      </w:pPr>
-      <w:r>
-        <w:t xml:space="preserve">Performance </w:t>
-      </w:r>
-      <w:proofErr w:type="spellStart"/>
-      <w:r>
-        <w:t>Indicators</w:t>
-      </w:r>
-      <w:proofErr w:type="spellEnd"/>
-    </w:p>
-    <w:p>
-      <w:pPr>
-        <w:numPr>
-          <w:ilvl w:val="0"/>
-          <w:numId w:val="2"/>
-        </w:numPr>
-      </w:pPr>
-      <w:proofErr w:type="spellStart"/>
-      <w:r>
-        <w:t>Reward</w:t>
-      </w:r>
-      <w:proofErr w:type="spellEnd"/>
-      <w:r>
-        <w:t xml:space="preserve"> </w:t>
-      </w:r>
-      <w:proofErr w:type="spellStart"/>
-      <w:r>
-        <w:t>Policy</w:t>
-      </w:r>
-      <w:proofErr w:type="spellEnd"/>
-    </w:p>
-    <w:p>
-      <w:pPr>
-        <w:numPr>
-          <w:ilvl w:val="0"/>
-          <w:numId w:val="2"/>
-        </w:numPr>
-      </w:pPr>
-      <w:proofErr w:type="spellStart"/>
-      <w:r>
-        <w:t>Admonishment</w:t>
-      </w:r>
-      <w:proofErr w:type="spellEnd"/>
-      <w:r>
-        <w:t xml:space="preserve"> </w:t>
-      </w:r>
-      <w:proofErr w:type="spellStart"/>
-      <w:r>
-        <w:t>Policy</w:t>
-      </w:r>
-      <w:proofErr w:type="spellEnd"/>
-    </w:p>
-    <w:p>
-      <w:pPr>
-        <w:numPr>
-          <w:ilvl w:val="0"/>
-          <w:numId w:val="2"/>
-        </w:numPr>
-      </w:pPr>
-      <w:proofErr w:type="spellStart"/>
-      <w:r>
-        <w:t>Dismissal</w:t>
-      </w:r>
-      <w:proofErr w:type="spellEnd"/>
-      <w:r>
-        <w:t xml:space="preserve"> </w:t>
-      </w:r>
-      <w:proofErr w:type="spellStart"/>
-      <w:r>
-        <w:t>Conditions</w:t>
-      </w:r>
-      <w:proofErr w:type="spellEnd"/>
-    </w:p>
-    <w:p>
-      <w:pPr>
-        <w:numPr>
-          <w:ilvl w:val="0"/>
-          <w:numId w:val="2"/>
-        </w:numPr>
-      </w:pPr>
-      <w:proofErr w:type="spellStart"/>
-      <w:r>
-        <w:t>Signatures</w:t>
-      </w:r>
-      <w:proofErr w:type="spellEnd"/>
-    </w:p>
-    <w:p>
-      <w:pPr>
-        <w:pStyle w:val="Ttulo1"/>
-      </w:pPr>
-      <w:r>
-        <w:t xml:space="preserve">Executive </w:t>
-      </w:r>
-      <w:proofErr w:type="spellStart"/>
-      <w:r>
-        <w:t>Summary</w:t>
-      </w:r>
+      <w:bookmarkEnd w:id="0"/>
       <w:proofErr w:type="spellEnd"/>
       <w:r>
         <w:t xml:space="preserve"> </w:t>
@@ -553,6 +1208,7 @@
           <w:lang w:val="en-GB"/>
         </w:rPr>
       </w:pPr>
+      <w:bookmarkStart w:id="1" w:name="_Toc190880529"/>
       <w:proofErr w:type="spellStart"/>
       <w:r>
         <w:t>Revision</w:t>
@@ -561,6 +1217,7 @@
       <w:r>
         <w:t xml:space="preserve"> Table</w:t>
       </w:r>
+      <w:bookmarkEnd w:id="1"/>
     </w:p>
     <w:tbl>
       <w:tblPr>
@@ -793,72 +1450,76 @@
           <w:lang w:val="en-GB"/>
         </w:rPr>
       </w:pPr>
+      <w:bookmarkStart w:id="2" w:name="_Toc190880530"/>
+      <w:r>
+        <w:rPr>
+          <w:lang w:val="en-GB"/>
+        </w:rPr>
+        <w:t>I</w:t>
+      </w:r>
+      <w:r>
+        <w:rPr>
+          <w:lang w:val="en-GB"/>
+        </w:rPr>
+        <w:t>ntroduction</w:t>
+      </w:r>
+      <w:bookmarkEnd w:id="2"/>
+    </w:p>
+    <w:p>
+      <w:pPr>
+        <w:rPr>
+          <w:lang w:val="en-GB"/>
+        </w:rPr>
+      </w:pPr>
+      <w:r>
+        <w:rPr>
+          <w:lang w:val="en-GB"/>
+        </w:rPr>
+        <w:t>This chartering report provides a structured framework for our workgroup, defining its composition and objectives. It ensures that every member understands their responsibilities, the expectations set by the group, and the evaluation criteria used to assess performance. The document also establishes clear procedures for monitoring work progress, rewarding outstanding contributions, and addressing underperformance.</w:t>
+      </w:r>
+    </w:p>
+    <w:p>
+      <w:pPr>
+        <w:rPr>
+          <w:lang w:val="en-GB"/>
+        </w:rPr>
+      </w:pPr>
+      <w:r>
+        <w:rPr>
+          <w:lang w:val="en-GB"/>
+        </w:rPr>
+        <w:t>The report follows a structured format to maintain clarity and professionalism, beginning with an overview of the recruitment process, followed by detailed information about each member, their commitment to the project, and performance indicators that will guide our collaboration. Policies for rewards, admonishments, and potential dismissals are also outlined to ensure transparency and accountability within the group.</w:t>
+      </w:r>
+    </w:p>
+    <w:p>
+      <w:pPr>
+        <w:rPr>
+          <w:lang w:val="en-GB"/>
+        </w:rPr>
+      </w:pPr>
+      <w:r>
+        <w:rPr>
+          <w:lang w:val="en-GB"/>
+        </w:rPr>
+        <w:t>The last section of the document includes the signatures of all members, confirming their agreement with the outlined commitments and policies. By adhering to this charter, our team aims to foster a productive, disciplined, and result-oriented working environment.</w:t>
+      </w:r>
+    </w:p>
+    <w:p>
+      <w:pPr>
+        <w:pStyle w:val="Ttulo1"/>
+        <w:rPr>
+          <w:lang w:val="en-GB"/>
+        </w:rPr>
+      </w:pPr>
+      <w:bookmarkStart w:id="3" w:name="_Toc190880531"/>
       <w:r>
         <w:rPr>
           <w:lang w:val="en-GB"/>
         </w:rPr>
         <w:lastRenderedPageBreak/>
-        <w:t>I</w:t>
-      </w:r>
-      <w:r>
-        <w:rPr>
-          <w:lang w:val="en-GB"/>
-        </w:rPr>
-        <w:t>ntroduction</w:t>
-      </w:r>
-    </w:p>
-    <w:p>
-      <w:pPr>
-        <w:rPr>
-          <w:lang w:val="en-GB"/>
-        </w:rPr>
-      </w:pPr>
-      <w:r>
-        <w:rPr>
-          <w:lang w:val="en-GB"/>
-        </w:rPr>
-        <w:t>This chartering report provides a structured framework for our workgroup, defining its composition and objectives. It ensures that every member understands their responsibilities, the expectations set by the group, and the evaluation criteria used to assess performance. The document also establishes clear procedures for monitoring work progress, rewarding outstanding contributions, and addressing underperformance.</w:t>
-      </w:r>
-    </w:p>
-    <w:p>
-      <w:pPr>
-        <w:rPr>
-          <w:lang w:val="en-GB"/>
-        </w:rPr>
-      </w:pPr>
-      <w:r>
-        <w:rPr>
-          <w:lang w:val="en-GB"/>
-        </w:rPr>
-        <w:t>The report follows a structured format to maintain clarity and professionalism, beginning with an overview of the recruitment process, followed by detailed information about each member, their commitment to the project, and performance indicators that will guide our collaboration. Policies for rewards, admonishments, and potential dismissals are also outlined to ensure transparency and accountability within the group.</w:t>
-      </w:r>
-    </w:p>
-    <w:p>
-      <w:pPr>
-        <w:rPr>
-          <w:lang w:val="en-GB"/>
-        </w:rPr>
-      </w:pPr>
-      <w:r>
-        <w:rPr>
-          <w:lang w:val="en-GB"/>
-        </w:rPr>
-        <w:t>The last section of the document includes the signatures of all members, confirming their agreement with the outlined commitments and policies. By adhering to this charter, our team aims to foster a productive, disciplined, and result-oriented working environment.</w:t>
-      </w:r>
-    </w:p>
-    <w:p>
-      <w:pPr>
-        <w:pStyle w:val="Ttulo1"/>
-        <w:rPr>
-          <w:lang w:val="en-GB"/>
-        </w:rPr>
-      </w:pPr>
-      <w:r>
-        <w:rPr>
-          <w:lang w:val="en-GB"/>
-        </w:rPr>
         <w:t>Workgroup Recruitment</w:t>
       </w:r>
+      <w:bookmarkEnd w:id="3"/>
     </w:p>
     <w:p>
       <w:pPr>
@@ -870,73 +1531,61 @@
         <w:rPr>
           <w:lang w:val="en-GB"/>
         </w:rPr>
+        <w:t>The recruitment process was carried out through the subject recruitment forum on the ‘</w:t>
+      </w:r>
+      <w:proofErr w:type="spellStart"/>
+      <w:r>
+        <w:rPr>
+          <w:lang w:val="en-GB"/>
+        </w:rPr>
+        <w:t>Enseñanza</w:t>
+      </w:r>
+      <w:proofErr w:type="spellEnd"/>
+      <w:r>
+        <w:rPr>
+          <w:lang w:val="en-GB"/>
+        </w:rPr>
+        <w:t xml:space="preserve"> Virtual’ platform. </w:t>
+      </w:r>
+      <w:proofErr w:type="spellStart"/>
+      <w:r>
+        <w:t>The</w:t>
+      </w:r>
+      <w:proofErr w:type="spellEnd"/>
+      <w:r>
         <w:t xml:space="preserve"> </w:t>
       </w:r>
-      <w:r>
-        <w:rPr>
-          <w:lang w:val="en-GB"/>
-        </w:rPr>
-        <w:t>The recruitment process was carried out through the subject recruitment forum on the ‘</w:t>
-      </w:r>
       <w:proofErr w:type="spellStart"/>
       <w:r>
-        <w:rPr>
-          <w:lang w:val="en-GB"/>
-        </w:rPr>
-        <w:t>Enseñanza</w:t>
+        <w:t>recruitment</w:t>
       </w:r>
       <w:proofErr w:type="spellEnd"/>
       <w:r>
-        <w:rPr>
-          <w:lang w:val="en-GB"/>
-        </w:rPr>
-        <w:t xml:space="preserve"> Virtual’ platform. </w:t>
+        <w:t xml:space="preserve"> </w:t>
       </w:r>
       <w:proofErr w:type="spellStart"/>
       <w:r>
-        <w:t>The</w:t>
+        <w:t>thread</w:t>
       </w:r>
       <w:proofErr w:type="spellEnd"/>
       <w:r>
+        <w:t xml:space="preserve"> can be </w:t>
+      </w:r>
+      <w:proofErr w:type="spellStart"/>
+      <w:r>
+        <w:t>accessed</w:t>
+      </w:r>
+      <w:proofErr w:type="spellEnd"/>
+      <w:r>
         <w:t xml:space="preserve"> </w:t>
       </w:r>
-      <w:proofErr w:type="spellStart"/>
-      <w:r>
-        <w:t>recruitment</w:t>
-      </w:r>
-      <w:proofErr w:type="spellEnd"/>
-      <w:r>
-        <w:t xml:space="preserve"> </w:t>
-      </w:r>
-      <w:proofErr w:type="spellStart"/>
-      <w:r>
-        <w:t>thread</w:t>
-      </w:r>
-      <w:proofErr w:type="spellEnd"/>
-      <w:r>
-        <w:t xml:space="preserve"> can be </w:t>
-      </w:r>
-      <w:proofErr w:type="spellStart"/>
-      <w:r>
-        <w:t>accessed</w:t>
-      </w:r>
-      <w:proofErr w:type="spellEnd"/>
-      <w:r>
-        <w:t xml:space="preserve"> </w:t>
-      </w:r>
-      <w:hyperlink r:id="rId7" w:history="1">
+      <w:hyperlink r:id="rId10" w:history="1">
         <w:proofErr w:type="spellStart"/>
         <w:r>
           <w:rPr>
             <w:rStyle w:val="Hipervnculo"/>
           </w:rPr>
-          <w:t>her</w:t>
-        </w:r>
-        <w:r>
-          <w:rPr>
-            <w:rStyle w:val="Hipervnculo"/>
-          </w:rPr>
-          <w:t>e</w:t>
+          <w:t>here</w:t>
         </w:r>
         <w:proofErr w:type="spellEnd"/>
       </w:hyperlink>
@@ -961,6 +1610,7 @@
       <w:pPr>
         <w:pStyle w:val="Ttulo1"/>
       </w:pPr>
+      <w:bookmarkStart w:id="4" w:name="_Toc190880532"/>
       <w:proofErr w:type="spellStart"/>
       <w:r>
         <w:lastRenderedPageBreak/>
@@ -974,6 +1624,7 @@
       <w:r>
         <w:t>Details</w:t>
       </w:r>
+      <w:bookmarkEnd w:id="4"/>
       <w:proofErr w:type="spellEnd"/>
     </w:p>
     <w:tbl>
@@ -1135,6 +1786,9 @@
               <w:jc w:val="center"/>
             </w:pPr>
             <w:r>
+              <w:rPr>
+                <w:noProof/>
+              </w:rPr>
               <w:drawing>
                 <wp:inline distT="0" distB="0" distL="0" distR="0" wp14:anchorId="46F43E0F" wp14:editId="10CAE89B">
                   <wp:extent cx="1002182" cy="1002182"/>
@@ -1153,7 +1807,7 @@
                           </pic:cNvPicPr>
                         </pic:nvPicPr>
                         <pic:blipFill>
-                          <a:blip r:embed="rId8" cstate="print">
+                          <a:blip r:embed="rId11" cstate="print">
                             <a:extLst>
                               <a:ext uri="{28A0092B-C50C-407E-A947-70E740481C1C}">
                                 <a14:useLocalDpi xmlns:a14="http://schemas.microsoft.com/office/drawing/2010/main" val="0"/>
@@ -1249,7 +1903,7 @@
                 <w:noProof/>
               </w:rPr>
               <w:drawing>
-                <wp:inline distT="0" distB="0" distL="0" distR="0" wp14:anchorId="1A469831" wp14:editId="055EF528">
+                <wp:inline distT="0" distB="0" distL="0" distR="0" wp14:anchorId="1A469831" wp14:editId="61325098">
                   <wp:extent cx="1020986" cy="1020986"/>
                   <wp:effectExtent l="0" t="0" r="8255" b="8255"/>
                   <wp:docPr id="727520872" name="Imagen 3" descr="Un hombre en frente de agua&#10;&#10;El contenido generado por IA puede ser incorrecto."/>
@@ -1264,7 +1918,7 @@
                           <pic:cNvPicPr/>
                         </pic:nvPicPr>
                         <pic:blipFill>
-                          <a:blip r:embed="rId9" cstate="print">
+                          <a:blip r:embed="rId12" cstate="print">
                             <a:extLst>
                               <a:ext uri="{28A0092B-C50C-407E-A947-70E740481C1C}">
                                 <a14:useLocalDpi xmlns:a14="http://schemas.microsoft.com/office/drawing/2010/main" val="0"/>
@@ -1331,7 +1985,7 @@
             <w:pPr>
               <w:jc w:val="center"/>
             </w:pPr>
-            <w:hyperlink r:id="rId10" w:history="1">
+            <w:hyperlink r:id="rId13" w:history="1">
               <w:r>
                 <w:rPr>
                   <w:rStyle w:val="Hipervnculo"/>
@@ -1370,7 +2024,7 @@
                           <pic:cNvPicPr/>
                         </pic:nvPicPr>
                         <pic:blipFill>
-                          <a:blip r:embed="rId11" cstate="print">
+                          <a:blip r:embed="rId14" cstate="print">
                             <a:extLst>
                               <a:ext uri="{28A0092B-C50C-407E-A947-70E740481C1C}">
                                 <a14:useLocalDpi xmlns:a14="http://schemas.microsoft.com/office/drawing/2010/main" val="0"/>
@@ -1457,6 +2111,9 @@
               <w:jc w:val="center"/>
             </w:pPr>
             <w:r>
+              <w:rPr>
+                <w:noProof/>
+              </w:rPr>
               <w:drawing>
                 <wp:inline distT="0" distB="0" distL="0" distR="0" wp14:anchorId="233A27AF" wp14:editId="5D25DE38">
                   <wp:extent cx="1097280" cy="1097280"/>
@@ -1475,7 +2132,7 @@
                           </pic:cNvPicPr>
                         </pic:nvPicPr>
                         <pic:blipFill>
-                          <a:blip r:embed="rId12" cstate="print">
+                          <a:blip r:embed="rId15" cstate="print">
                             <a:extLst>
                               <a:ext uri="{28A0092B-C50C-407E-A947-70E740481C1C}">
                                 <a14:useLocalDpi xmlns:a14="http://schemas.microsoft.com/office/drawing/2010/main" val="0"/>
@@ -1589,7 +2246,7 @@
                           <pic:cNvPicPr/>
                         </pic:nvPicPr>
                         <pic:blipFill>
-                          <a:blip r:embed="rId13" cstate="print">
+                          <a:blip r:embed="rId16" cstate="print">
                             <a:extLst>
                               <a:ext uri="{28A0092B-C50C-407E-A947-70E740481C1C}">
                                 <a14:useLocalDpi xmlns:a14="http://schemas.microsoft.com/office/drawing/2010/main" val="0"/>
@@ -1634,55 +2291,55 @@
           <w:lang w:val="en-GB"/>
         </w:rPr>
       </w:pPr>
-      <w:r>
-        <w:rPr>
-          <w:lang w:val="en-GB"/>
-        </w:rPr>
-        <w:t xml:space="preserve">Commitment Statement </w:t>
+      <w:bookmarkStart w:id="5" w:name="_Toc190880533"/>
+      <w:r>
+        <w:rPr>
+          <w:lang w:val="en-GB"/>
+        </w:rPr>
+        <w:t>Commitment Statement</w:t>
+      </w:r>
+      <w:bookmarkEnd w:id="5"/>
+      <w:r>
+        <w:rPr>
+          <w:lang w:val="en-GB"/>
+        </w:rPr>
+        <w:t xml:space="preserve"> </w:t>
+      </w:r>
+    </w:p>
+    <w:p>
+      <w:pPr>
+        <w:rPr>
+          <w:lang w:val="en-GB"/>
+        </w:rPr>
+      </w:pPr>
+      <w:r>
+        <w:rPr>
+          <w:lang w:val="en-GB"/>
+        </w:rPr>
+        <w:t>We, the undersigned members of this workgroup, commit to collaborating effectively, understanding the syllabus and evaluation criteria, and striving to pass.</w:t>
+      </w:r>
+    </w:p>
+    <w:p>
+      <w:pPr>
+        <w:rPr>
+          <w:lang w:val="en-GB"/>
+        </w:rPr>
+      </w:pPr>
+      <w:r>
+        <w:rPr>
+          <w:lang w:val="en-GB"/>
+        </w:rPr>
+        <w:br w:type="page"/>
       </w:r>
     </w:p>
     <w:p>
       <w:pPr>
         <w:pStyle w:val="Ttulo1"/>
         <w:rPr>
-          <w:rFonts w:asciiTheme="minorHAnsi" w:eastAsiaTheme="minorHAnsi" w:hAnsiTheme="minorHAnsi" w:cstheme="minorBidi"/>
-          <w:color w:val="auto"/>
-          <w:sz w:val="24"/>
-          <w:szCs w:val="24"/>
-          <w:lang w:val="en-GB"/>
-        </w:rPr>
-      </w:pPr>
-      <w:r>
-        <w:rPr>
-          <w:rFonts w:asciiTheme="minorHAnsi" w:eastAsiaTheme="minorHAnsi" w:hAnsiTheme="minorHAnsi" w:cstheme="minorBidi"/>
-          <w:color w:val="auto"/>
-          <w:sz w:val="24"/>
-          <w:szCs w:val="24"/>
-          <w:lang w:val="en-GB"/>
-        </w:rPr>
-        <w:t>We, the undersigned members of this workgroup, commit to collaborating effectively, understanding the syllabus and evaluation criteria, and striving to pass.</w:t>
-      </w:r>
-    </w:p>
-    <w:p>
-      <w:pPr>
-        <w:rPr>
-          <w:lang w:val="en-GB"/>
-        </w:rPr>
-      </w:pPr>
-      <w:r>
-        <w:rPr>
-          <w:lang w:val="en-GB"/>
-        </w:rPr>
-        <w:br w:type="page"/>
-      </w:r>
-    </w:p>
-    <w:p>
-      <w:pPr>
-        <w:pStyle w:val="Ttulo1"/>
-        <w:rPr>
-          <w:lang w:val="en-GB"/>
-        </w:rPr>
-      </w:pPr>
+          <w:lang w:val="en-GB"/>
+        </w:rPr>
+      </w:pPr>
+      <w:bookmarkStart w:id="6" w:name="_Toc190880534"/>
       <w:r>
         <w:rPr>
           <w:lang w:val="en-GB"/>
@@ -1690,6 +2347,7 @@
         <w:lastRenderedPageBreak/>
         <w:t>Performance Indicators</w:t>
       </w:r>
+      <w:bookmarkEnd w:id="6"/>
     </w:p>
     <w:p>
       <w:pPr>
@@ -1819,19 +2477,7 @@
         <w:rPr>
           <w:lang w:val="en-GB"/>
         </w:rPr>
-        <w:t xml:space="preserve"> tasks within the agreed </w:t>
-      </w:r>
-      <w:r>
-        <w:rPr>
-          <w:lang w:val="en-GB"/>
-        </w:rPr>
-        <w:t>deadlines or</w:t>
-      </w:r>
-      <w:r>
-        <w:rPr>
-          <w:lang w:val="en-GB"/>
-        </w:rPr>
-        <w:t xml:space="preserve"> producing work that requires significant revisions.</w:t>
+        <w:t xml:space="preserve"> tasks within the agreed deadlines or producing work that requires significant revisions.</w:t>
       </w:r>
     </w:p>
     <w:p>
@@ -2032,33 +2678,80 @@
           <w:lang w:val="en-GB"/>
         </w:rPr>
       </w:pPr>
+      <w:bookmarkStart w:id="7" w:name="_Toc190880535"/>
       <w:r>
         <w:rPr>
           <w:lang w:val="en-GB"/>
         </w:rPr>
         <w:t>Reward Policy</w:t>
       </w:r>
+      <w:bookmarkEnd w:id="7"/>
+    </w:p>
+    <w:p>
+      <w:pPr>
+        <w:rPr>
+          <w:lang w:val="en-GB"/>
+        </w:rPr>
+      </w:pPr>
+      <w:r>
+        <w:rPr>
+          <w:lang w:val="en-GB"/>
+        </w:rPr>
+        <w:t>Members who consistently perform well will receive formal recognition.</w:t>
+      </w:r>
     </w:p>
     <w:p>
       <w:pPr>
         <w:pStyle w:val="Ttulo1"/>
         <w:rPr>
-          <w:rFonts w:asciiTheme="minorHAnsi" w:eastAsiaTheme="minorHAnsi" w:hAnsiTheme="minorHAnsi" w:cstheme="minorBidi"/>
-          <w:color w:val="auto"/>
-          <w:sz w:val="24"/>
-          <w:szCs w:val="24"/>
-          <w:lang w:val="en-GB"/>
-        </w:rPr>
-      </w:pPr>
-      <w:r>
-        <w:rPr>
-          <w:rFonts w:asciiTheme="minorHAnsi" w:eastAsiaTheme="minorHAnsi" w:hAnsiTheme="minorHAnsi" w:cstheme="minorBidi"/>
-          <w:color w:val="auto"/>
-          <w:sz w:val="24"/>
-          <w:szCs w:val="24"/>
-          <w:lang w:val="en-GB"/>
-        </w:rPr>
-        <w:t>Members who consistently perform well will receive formal recognition.</w:t>
+          <w:lang w:val="en-GB"/>
+        </w:rPr>
+      </w:pPr>
+      <w:bookmarkStart w:id="8" w:name="_Toc190880536"/>
+      <w:r>
+        <w:rPr>
+          <w:lang w:val="en-GB"/>
+        </w:rPr>
+        <w:t>Admonishment Policy</w:t>
+      </w:r>
+      <w:bookmarkEnd w:id="8"/>
+    </w:p>
+    <w:p>
+      <w:pPr>
+        <w:rPr>
+          <w:lang w:val="en-GB"/>
+        </w:rPr>
+      </w:pPr>
+      <w:r>
+        <w:rPr>
+          <w:lang w:val="en-GB"/>
+        </w:rPr>
+        <w:t>Underperforming members will receive warnings, and after 3</w:t>
+      </w:r>
+      <w:r>
+        <w:rPr>
+          <w:lang w:val="en-GB"/>
+        </w:rPr>
+        <w:t xml:space="preserve"> of them</w:t>
+      </w:r>
+      <w:r>
+        <w:rPr>
+          <w:lang w:val="en-GB"/>
+        </w:rPr>
+        <w:t>, dismissal will be considered.</w:t>
+      </w:r>
+    </w:p>
+    <w:p>
+      <w:pPr>
+        <w:rPr>
+          <w:lang w:val="en-GB"/>
+        </w:rPr>
+      </w:pPr>
+      <w:r>
+        <w:rPr>
+          <w:lang w:val="en-GB"/>
+        </w:rPr>
+        <w:br w:type="page"/>
       </w:r>
     </w:p>
     <w:p>
@@ -2068,75 +2761,7 @@
           <w:lang w:val="en-GB"/>
         </w:rPr>
       </w:pPr>
-      <w:r>
-        <w:rPr>
-          <w:lang w:val="en-GB"/>
-        </w:rPr>
-        <w:t>Admonishment Policy</w:t>
-      </w:r>
-    </w:p>
-    <w:p>
-      <w:pPr>
-        <w:pStyle w:val="Ttulo1"/>
-        <w:rPr>
-          <w:rFonts w:asciiTheme="minorHAnsi" w:eastAsiaTheme="minorHAnsi" w:hAnsiTheme="minorHAnsi" w:cstheme="minorBidi"/>
-          <w:color w:val="auto"/>
-          <w:sz w:val="24"/>
-          <w:szCs w:val="24"/>
-          <w:lang w:val="en-GB"/>
-        </w:rPr>
-      </w:pPr>
-      <w:r>
-        <w:rPr>
-          <w:rFonts w:asciiTheme="minorHAnsi" w:eastAsiaTheme="minorHAnsi" w:hAnsiTheme="minorHAnsi" w:cstheme="minorBidi"/>
-          <w:color w:val="auto"/>
-          <w:sz w:val="24"/>
-          <w:szCs w:val="24"/>
-          <w:lang w:val="en-GB"/>
-        </w:rPr>
-        <w:t>Underperforming members will receive warnings, and after 3</w:t>
-      </w:r>
-      <w:r>
-        <w:rPr>
-          <w:rFonts w:asciiTheme="minorHAnsi" w:eastAsiaTheme="minorHAnsi" w:hAnsiTheme="minorHAnsi" w:cstheme="minorBidi"/>
-          <w:color w:val="auto"/>
-          <w:sz w:val="24"/>
-          <w:szCs w:val="24"/>
-          <w:lang w:val="en-GB"/>
-        </w:rPr>
-        <w:t xml:space="preserve"> of them</w:t>
-      </w:r>
-      <w:r>
-        <w:rPr>
-          <w:rFonts w:asciiTheme="minorHAnsi" w:eastAsiaTheme="minorHAnsi" w:hAnsiTheme="minorHAnsi" w:cstheme="minorBidi"/>
-          <w:color w:val="auto"/>
-          <w:sz w:val="24"/>
-          <w:szCs w:val="24"/>
-          <w:lang w:val="en-GB"/>
-        </w:rPr>
-        <w:t>, dismissal will be considered.</w:t>
-      </w:r>
-    </w:p>
-    <w:p>
-      <w:pPr>
-        <w:rPr>
-          <w:lang w:val="en-GB"/>
-        </w:rPr>
-      </w:pPr>
-      <w:r>
-        <w:rPr>
-          <w:lang w:val="en-GB"/>
-        </w:rPr>
-        <w:br w:type="page"/>
-      </w:r>
-    </w:p>
-    <w:p>
-      <w:pPr>
-        <w:pStyle w:val="Ttulo1"/>
-        <w:rPr>
-          <w:lang w:val="en-GB"/>
-        </w:rPr>
-      </w:pPr>
+      <w:bookmarkStart w:id="9" w:name="_Toc190880537"/>
       <w:r>
         <w:rPr>
           <w:lang w:val="en-GB"/>
@@ -2144,6 +2769,7 @@
         <w:lastRenderedPageBreak/>
         <w:t>Dismissal Conditions</w:t>
       </w:r>
+      <w:bookmarkEnd w:id="9"/>
     </w:p>
     <w:p>
       <w:pPr>
@@ -2277,12 +2903,18 @@
     <w:p>
       <w:pPr>
         <w:pStyle w:val="Ttulo1"/>
-      </w:pPr>
-      <w:proofErr w:type="spellStart"/>
-      <w:r>
+        <w:rPr>
+          <w:lang w:val="en-US"/>
+        </w:rPr>
+      </w:pPr>
+      <w:bookmarkStart w:id="10" w:name="_Toc190880538"/>
+      <w:r>
+        <w:rPr>
+          <w:lang w:val="en-US"/>
+        </w:rPr>
         <w:t>Signatures</w:t>
       </w:r>
-      <w:proofErr w:type="spellEnd"/>
+      <w:bookmarkEnd w:id="10"/>
     </w:p>
     <w:p>
       <w:pPr>
@@ -2389,9 +3021,10 @@
               <w:rPr>
                 <w:b/>
                 <w:bCs/>
+                <w:noProof/>
               </w:rPr>
               <w:drawing>
-                <wp:inline distT="0" distB="0" distL="0" distR="0" wp14:anchorId="50F90960" wp14:editId="276916B2">
+                <wp:inline distT="0" distB="0" distL="0" distR="0" wp14:anchorId="50F90960" wp14:editId="03F4CB92">
                   <wp:extent cx="1274216" cy="895177"/>
                   <wp:effectExtent l="0" t="0" r="2540" b="635"/>
                   <wp:docPr id="819605173" name="Imagen 12"/>
@@ -2408,7 +3041,7 @@
                           </pic:cNvPicPr>
                         </pic:nvPicPr>
                         <pic:blipFill>
-                          <a:blip r:embed="rId14" cstate="print">
+                          <a:blip r:embed="rId17" cstate="print">
                             <a:extLst>
                               <a:ext uri="{28A0092B-C50C-407E-A947-70E740481C1C}">
                                 <a14:useLocalDpi xmlns:a14="http://schemas.microsoft.com/office/drawing/2010/main" val="0"/>
@@ -2483,6 +3116,7 @@
               <w:rPr>
                 <w:b/>
                 <w:bCs/>
+                <w:noProof/>
               </w:rPr>
               <w:drawing>
                 <wp:inline distT="0" distB="0" distL="0" distR="0" wp14:anchorId="634F7BAE" wp14:editId="296F219C">
@@ -2502,7 +3136,7 @@
                           </pic:cNvPicPr>
                         </pic:nvPicPr>
                         <pic:blipFill>
-                          <a:blip r:embed="rId15" cstate="print">
+                          <a:blip r:embed="rId18" cstate="print">
                             <a:extLst>
                               <a:ext uri="{28A0092B-C50C-407E-A947-70E740481C1C}">
                                 <a14:useLocalDpi xmlns:a14="http://schemas.microsoft.com/office/drawing/2010/main" val="0"/>
@@ -2595,7 +3229,7 @@
                           <pic:cNvPicPr/>
                         </pic:nvPicPr>
                         <pic:blipFill>
-                          <a:blip r:embed="rId16" cstate="print">
+                          <a:blip r:embed="rId19" cstate="print">
                             <a:extLst>
                               <a:ext uri="{28A0092B-C50C-407E-A947-70E740481C1C}">
                                 <a14:useLocalDpi xmlns:a14="http://schemas.microsoft.com/office/drawing/2010/main" val="0"/>
@@ -2661,6 +3295,7 @@
               <w:rPr>
                 <w:b/>
                 <w:bCs/>
+                <w:noProof/>
               </w:rPr>
               <w:drawing>
                 <wp:inline distT="0" distB="0" distL="0" distR="0" wp14:anchorId="63449B4D" wp14:editId="4E383B27">
@@ -2680,7 +3315,7 @@
                           </pic:cNvPicPr>
                         </pic:nvPicPr>
                         <pic:blipFill>
-                          <a:blip r:embed="rId17" cstate="print">
+                          <a:blip r:embed="rId20" cstate="print">
                             <a:extLst>
                               <a:ext uri="{28A0092B-C50C-407E-A947-70E740481C1C}">
                                 <a14:useLocalDpi xmlns:a14="http://schemas.microsoft.com/office/drawing/2010/main" val="0"/>
@@ -2773,7 +3408,7 @@
                           <pic:cNvPicPr/>
                         </pic:nvPicPr>
                         <pic:blipFill>
-                          <a:blip r:embed="rId18" cstate="print">
+                          <a:blip r:embed="rId21" cstate="print">
                             <a:extLst>
                               <a:ext uri="{28A0092B-C50C-407E-A947-70E740481C1C}">
                                 <a14:useLocalDpi xmlns:a14="http://schemas.microsoft.com/office/drawing/2010/main" val="0"/>
@@ -4001,6 +4636,7 @@
   <w:style w:type="character" w:default="1" w:styleId="Fuentedeprrafopredeter">
     <w:name w:val="Default Paragraph Font"/>
     <w:uiPriority w:val="1"/>
+    <w:semiHidden/>
     <w:unhideWhenUsed/>
   </w:style>
   <w:style w:type="table" w:default="1" w:styleId="Tablanormal">
@@ -4408,8 +5044,152 @@
     <w:unhideWhenUsed/>
     <w:rsid w:val="007F123F"/>
     <w:pPr>
-      <w:spacing w:after="100"/>
+      <w:spacing w:before="120" w:after="0"/>
     </w:pPr>
+    <w:rPr>
+      <w:b/>
+      <w:bCs/>
+      <w:i/>
+      <w:iCs/>
+    </w:rPr>
+  </w:style>
+  <w:style w:type="paragraph" w:styleId="TDC2">
+    <w:name w:val="toc 2"/>
+    <w:basedOn w:val="Normal"/>
+    <w:next w:val="Normal"/>
+    <w:autoRedefine/>
+    <w:uiPriority w:val="39"/>
+    <w:unhideWhenUsed/>
+    <w:rsid w:val="008F55EF"/>
+    <w:pPr>
+      <w:spacing w:before="120" w:after="0"/>
+      <w:ind w:left="240"/>
+    </w:pPr>
+    <w:rPr>
+      <w:b/>
+      <w:bCs/>
+      <w:sz w:val="22"/>
+      <w:szCs w:val="22"/>
+    </w:rPr>
+  </w:style>
+  <w:style w:type="paragraph" w:styleId="TDC3">
+    <w:name w:val="toc 3"/>
+    <w:basedOn w:val="Normal"/>
+    <w:next w:val="Normal"/>
+    <w:autoRedefine/>
+    <w:uiPriority w:val="39"/>
+    <w:unhideWhenUsed/>
+    <w:rsid w:val="008F55EF"/>
+    <w:pPr>
+      <w:spacing w:after="0"/>
+      <w:ind w:left="480"/>
+    </w:pPr>
+    <w:rPr>
+      <w:sz w:val="20"/>
+      <w:szCs w:val="20"/>
+    </w:rPr>
+  </w:style>
+  <w:style w:type="paragraph" w:styleId="TDC4">
+    <w:name w:val="toc 4"/>
+    <w:basedOn w:val="Normal"/>
+    <w:next w:val="Normal"/>
+    <w:autoRedefine/>
+    <w:uiPriority w:val="39"/>
+    <w:unhideWhenUsed/>
+    <w:rsid w:val="008F55EF"/>
+    <w:pPr>
+      <w:spacing w:after="0"/>
+      <w:ind w:left="720"/>
+    </w:pPr>
+    <w:rPr>
+      <w:sz w:val="20"/>
+      <w:szCs w:val="20"/>
+    </w:rPr>
+  </w:style>
+  <w:style w:type="paragraph" w:styleId="TDC5">
+    <w:name w:val="toc 5"/>
+    <w:basedOn w:val="Normal"/>
+    <w:next w:val="Normal"/>
+    <w:autoRedefine/>
+    <w:uiPriority w:val="39"/>
+    <w:unhideWhenUsed/>
+    <w:rsid w:val="008F55EF"/>
+    <w:pPr>
+      <w:spacing w:after="0"/>
+      <w:ind w:left="960"/>
+    </w:pPr>
+    <w:rPr>
+      <w:sz w:val="20"/>
+      <w:szCs w:val="20"/>
+    </w:rPr>
+  </w:style>
+  <w:style w:type="paragraph" w:styleId="TDC6">
+    <w:name w:val="toc 6"/>
+    <w:basedOn w:val="Normal"/>
+    <w:next w:val="Normal"/>
+    <w:autoRedefine/>
+    <w:uiPriority w:val="39"/>
+    <w:unhideWhenUsed/>
+    <w:rsid w:val="008F55EF"/>
+    <w:pPr>
+      <w:spacing w:after="0"/>
+      <w:ind w:left="1200"/>
+    </w:pPr>
+    <w:rPr>
+      <w:sz w:val="20"/>
+      <w:szCs w:val="20"/>
+    </w:rPr>
+  </w:style>
+  <w:style w:type="paragraph" w:styleId="TDC7">
+    <w:name w:val="toc 7"/>
+    <w:basedOn w:val="Normal"/>
+    <w:next w:val="Normal"/>
+    <w:autoRedefine/>
+    <w:uiPriority w:val="39"/>
+    <w:unhideWhenUsed/>
+    <w:rsid w:val="008F55EF"/>
+    <w:pPr>
+      <w:spacing w:after="0"/>
+      <w:ind w:left="1440"/>
+    </w:pPr>
+    <w:rPr>
+      <w:sz w:val="20"/>
+      <w:szCs w:val="20"/>
+    </w:rPr>
+  </w:style>
+  <w:style w:type="paragraph" w:styleId="TDC8">
+    <w:name w:val="toc 8"/>
+    <w:basedOn w:val="Normal"/>
+    <w:next w:val="Normal"/>
+    <w:autoRedefine/>
+    <w:uiPriority w:val="39"/>
+    <w:unhideWhenUsed/>
+    <w:rsid w:val="008F55EF"/>
+    <w:pPr>
+      <w:spacing w:after="0"/>
+      <w:ind w:left="1680"/>
+    </w:pPr>
+    <w:rPr>
+      <w:sz w:val="20"/>
+      <w:szCs w:val="20"/>
+    </w:rPr>
+  </w:style>
+  <w:style w:type="paragraph" w:styleId="TDC9">
+    <w:name w:val="toc 9"/>
+    <w:basedOn w:val="Normal"/>
+    <w:next w:val="Normal"/>
+    <w:autoRedefine/>
+    <w:uiPriority w:val="39"/>
+    <w:unhideWhenUsed/>
+    <w:rsid w:val="008F55EF"/>
+    <w:pPr>
+      <w:spacing w:after="0"/>
+      <w:ind w:left="1920"/>
+    </w:pPr>
+    <w:rPr>
+      <w:sz w:val="20"/>
+      <w:szCs w:val="20"/>
+    </w:rPr>
   </w:style>
 </w:styles>
 </file>
@@ -4713,10 +5493,255 @@
 <b:Sources xmlns:b="http://schemas.openxmlformats.org/officeDocument/2006/bibliography" xmlns="http://schemas.openxmlformats.org/officeDocument/2006/bibliography" SelectedStyle="\APASixthEditionOfficeOnline.xsl" StyleName="APA" Version="6"/>
 </file>
 
+<file path=customXml/item2.xml><?xml version="1.0" encoding="utf-8"?>
+<p:properties xmlns:p="http://schemas.microsoft.com/office/2006/metadata/properties" xmlns:xsi="http://www.w3.org/2001/XMLSchema-instance" xmlns:pc="http://schemas.microsoft.com/office/infopath/2007/PartnerControls">
+  <documentManagement>
+    <TaxCatchAll xmlns="e489d188-58ab-40a5-b17e-52c111348b07" xsi:nil="true"/>
+    <lcf76f155ced4ddcb4097134ff3c332f xmlns="77f260a0-af2b-4b91-8663-c68d0ed8541b">
+      <Terms xmlns="http://schemas.microsoft.com/office/infopath/2007/PartnerControls"/>
+    </lcf76f155ced4ddcb4097134ff3c332f>
+  </documentManagement>
+</p:properties>
+</file>
+
+<file path=customXml/item3.xml><?xml version="1.0" encoding="utf-8"?>
+<?mso-contentType ?>
+<FormTemplates xmlns="http://schemas.microsoft.com/sharepoint/v3/contenttype/forms">
+  <Display>DocumentLibraryForm</Display>
+  <Edit>DocumentLibraryForm</Edit>
+  <New>DocumentLibraryForm</New>
+</FormTemplates>
+</file>
+
+<file path=customXml/item4.xml><?xml version="1.0" encoding="utf-8"?>
+<ct:contentTypeSchema xmlns:ct="http://schemas.microsoft.com/office/2006/metadata/contentType" xmlns:ma="http://schemas.microsoft.com/office/2006/metadata/properties/metaAttributes" ct:_="" ma:_="" ma:contentTypeName="Document" ma:contentTypeID="0x0101005494D85DF9FF9349870FD0FBC477A908" ma:contentTypeVersion="10" ma:contentTypeDescription="Create a new document." ma:contentTypeScope="" ma:versionID="7c8ff9bbdf54e7fa993138c1278faae7">
+  <xsd:schema xmlns:xsd="http://www.w3.org/2001/XMLSchema" xmlns:xs="http://www.w3.org/2001/XMLSchema" xmlns:p="http://schemas.microsoft.com/office/2006/metadata/properties" xmlns:ns2="77f260a0-af2b-4b91-8663-c68d0ed8541b" xmlns:ns3="e489d188-58ab-40a5-b17e-52c111348b07" targetNamespace="http://schemas.microsoft.com/office/2006/metadata/properties" ma:root="true" ma:fieldsID="2ba731d6b3814a83875ed324fbcc0505" ns2:_="" ns3:_="">
+    <xsd:import namespace="77f260a0-af2b-4b91-8663-c68d0ed8541b"/>
+    <xsd:import namespace="e489d188-58ab-40a5-b17e-52c111348b07"/>
+    <xsd:element name="properties">
+      <xsd:complexType>
+        <xsd:sequence>
+          <xsd:element name="documentManagement">
+            <xsd:complexType>
+              <xsd:all>
+                <xsd:element ref="ns2:MediaServiceMetadata" minOccurs="0"/>
+                <xsd:element ref="ns2:MediaServiceFastMetadata" minOccurs="0"/>
+                <xsd:element ref="ns2:MediaServiceSearchProperties" minOccurs="0"/>
+                <xsd:element ref="ns2:MediaServiceObjectDetectorVersions" minOccurs="0"/>
+                <xsd:element ref="ns2:lcf76f155ced4ddcb4097134ff3c332f" minOccurs="0"/>
+                <xsd:element ref="ns3:TaxCatchAll" minOccurs="0"/>
+                <xsd:element ref="ns2:MediaServiceDateTaken" minOccurs="0"/>
+                <xsd:element ref="ns2:MediaServiceGenerationTime" minOccurs="0"/>
+                <xsd:element ref="ns2:MediaServiceEventHashCode" minOccurs="0"/>
+              </xsd:all>
+            </xsd:complexType>
+          </xsd:element>
+        </xsd:sequence>
+      </xsd:complexType>
+    </xsd:element>
+  </xsd:schema>
+  <xsd:schema xmlns:xsd="http://www.w3.org/2001/XMLSchema" xmlns:xs="http://www.w3.org/2001/XMLSchema" xmlns:dms="http://schemas.microsoft.com/office/2006/documentManagement/types" xmlns:pc="http://schemas.microsoft.com/office/infopath/2007/PartnerControls" targetNamespace="77f260a0-af2b-4b91-8663-c68d0ed8541b" elementFormDefault="qualified">
+    <xsd:import namespace="http://schemas.microsoft.com/office/2006/documentManagement/types"/>
+    <xsd:import namespace="http://schemas.microsoft.com/office/infopath/2007/PartnerControls"/>
+    <xsd:element name="MediaServiceMetadata" ma:index="8" nillable="true" ma:displayName="MediaServiceMetadata" ma:hidden="true" ma:internalName="MediaServiceMetadata" ma:readOnly="true">
+      <xsd:simpleType>
+        <xsd:restriction base="dms:Note"/>
+      </xsd:simpleType>
+    </xsd:element>
+    <xsd:element name="MediaServiceFastMetadata" ma:index="9" nillable="true" ma:displayName="MediaServiceFastMetadata" ma:hidden="true" ma:internalName="MediaServiceFastMetadata" ma:readOnly="true">
+      <xsd:simpleType>
+        <xsd:restriction base="dms:Note"/>
+      </xsd:simpleType>
+    </xsd:element>
+    <xsd:element name="MediaServiceSearchProperties" ma:index="10" nillable="true" ma:displayName="MediaServiceSearchProperties" ma:hidden="true" ma:internalName="MediaServiceSearchProperties" ma:readOnly="true">
+      <xsd:simpleType>
+        <xsd:restriction base="dms:Note"/>
+      </xsd:simpleType>
+    </xsd:element>
+    <xsd:element name="MediaServiceObjectDetectorVersions" ma:index="11" nillable="true" ma:displayName="MediaServiceObjectDetectorVersions" ma:hidden="true" ma:indexed="true" ma:internalName="MediaServiceObjectDetectorVersions" ma:readOnly="true">
+      <xsd:simpleType>
+        <xsd:restriction base="dms:Text"/>
+      </xsd:simpleType>
+    </xsd:element>
+    <xsd:element name="lcf76f155ced4ddcb4097134ff3c332f" ma:index="13" nillable="true" ma:taxonomy="true" ma:internalName="lcf76f155ced4ddcb4097134ff3c332f" ma:taxonomyFieldName="MediaServiceImageTags" ma:displayName="Image Tags" ma:readOnly="false" ma:fieldId="{5cf76f15-5ced-4ddc-b409-7134ff3c332f}" ma:taxonomyMulti="true" ma:sspId="5543dc2c-c282-4bcc-a46d-38262559636a" ma:termSetId="09814cd3-568e-fe90-9814-8d621ff8fb84" ma:anchorId="fba54fb3-c3e1-fe81-a776-ca4b69148c4d" ma:open="true" ma:isKeyword="false">
+      <xsd:complexType>
+        <xsd:sequence>
+          <xsd:element ref="pc:Terms" minOccurs="0" maxOccurs="1"/>
+        </xsd:sequence>
+      </xsd:complexType>
+    </xsd:element>
+    <xsd:element name="MediaServiceDateTaken" ma:index="15" nillable="true" ma:displayName="MediaServiceDateTaken" ma:hidden="true" ma:indexed="true" ma:internalName="MediaServiceDateTaken" ma:readOnly="true">
+      <xsd:simpleType>
+        <xsd:restriction base="dms:Text"/>
+      </xsd:simpleType>
+    </xsd:element>
+    <xsd:element name="MediaServiceGenerationTime" ma:index="16" nillable="true" ma:displayName="MediaServiceGenerationTime" ma:hidden="true" ma:internalName="MediaServiceGenerationTime" ma:readOnly="true">
+      <xsd:simpleType>
+        <xsd:restriction base="dms:Text"/>
+      </xsd:simpleType>
+    </xsd:element>
+    <xsd:element name="MediaServiceEventHashCode" ma:index="17" nillable="true" ma:displayName="MediaServiceEventHashCode" ma:hidden="true" ma:internalName="MediaServiceEventHashCode" ma:readOnly="true">
+      <xsd:simpleType>
+        <xsd:restriction base="dms:Text"/>
+      </xsd:simpleType>
+    </xsd:element>
+  </xsd:schema>
+  <xsd:schema xmlns:xsd="http://www.w3.org/2001/XMLSchema" xmlns:xs="http://www.w3.org/2001/XMLSchema" xmlns:dms="http://schemas.microsoft.com/office/2006/documentManagement/types" xmlns:pc="http://schemas.microsoft.com/office/infopath/2007/PartnerControls" targetNamespace="e489d188-58ab-40a5-b17e-52c111348b07" elementFormDefault="qualified">
+    <xsd:import namespace="http://schemas.microsoft.com/office/2006/documentManagement/types"/>
+    <xsd:import namespace="http://schemas.microsoft.com/office/infopath/2007/PartnerControls"/>
+    <xsd:element name="TaxCatchAll" ma:index="14" nillable="true" ma:displayName="Taxonomy Catch All Column" ma:hidden="true" ma:list="{1870762d-1aa2-423b-8fdd-d93c3cdb7d5a}" ma:internalName="TaxCatchAll" ma:showField="CatchAllData" ma:web="e489d188-58ab-40a5-b17e-52c111348b07">
+      <xsd:complexType>
+        <xsd:complexContent>
+          <xsd:extension base="dms:MultiChoiceLookup">
+            <xsd:sequence>
+              <xsd:element name="Value" type="dms:Lookup" maxOccurs="unbounded" minOccurs="0" nillable="true"/>
+            </xsd:sequence>
+          </xsd:extension>
+        </xsd:complexContent>
+      </xsd:complexType>
+    </xsd:element>
+  </xsd:schema>
+  <xsd:schema xmlns="http://schemas.openxmlformats.org/package/2006/metadata/core-properties" xmlns:xsd="http://www.w3.org/2001/XMLSchema" xmlns:xsi="http://www.w3.org/2001/XMLSchema-instance" xmlns:dc="http://purl.org/dc/elements/1.1/" xmlns:dcterms="http://purl.org/dc/terms/" xmlns:odoc="http://schemas.microsoft.com/internal/obd" targetNamespace="http://schemas.openxmlformats.org/package/2006/metadata/core-properties" elementFormDefault="qualified" attributeFormDefault="unqualified" blockDefault="#all">
+    <xsd:import namespace="http://purl.org/dc/elements/1.1/" schemaLocation="http://dublincore.org/schemas/xmls/qdc/2003/04/02/dc.xsd"/>
+    <xsd:import namespace="http://purl.org/dc/terms/" schemaLocation="http://dublincore.org/schemas/xmls/qdc/2003/04/02/dcterms.xsd"/>
+    <xsd:element name="coreProperties" type="CT_coreProperties"/>
+    <xsd:complexType name="CT_coreProperties">
+      <xsd:all>
+        <xsd:element ref="dc:creator" minOccurs="0" maxOccurs="1"/>
+        <xsd:element ref="dcterms:created" minOccurs="0" maxOccurs="1"/>
+        <xsd:element ref="dc:identifier" minOccurs="0" maxOccurs="1"/>
+        <xsd:element name="contentType" minOccurs="0" maxOccurs="1" type="xsd:string" ma:index="0" ma:displayName="Content Type"/>
+        <xsd:element ref="dc:title" minOccurs="0" maxOccurs="1" ma:index="4" ma:displayName="Title"/>
+        <xsd:element ref="dc:subject" minOccurs="0" maxOccurs="1"/>
+        <xsd:element ref="dc:description" minOccurs="0" maxOccurs="1"/>
+        <xsd:element name="keywords" minOccurs="0" maxOccurs="1" type="xsd:string"/>
+        <xsd:element ref="dc:language" minOccurs="0" maxOccurs="1"/>
+        <xsd:element name="category" minOccurs="0" maxOccurs="1" type="xsd:string"/>
+        <xsd:element name="version" minOccurs="0" maxOccurs="1" type="xsd:string"/>
+        <xsd:element name="revision" minOccurs="0" maxOccurs="1" type="xsd:string">
+          <xsd:annotation>
+            <xsd:documentation>
+                        This value indicates the number of saves or revisions. The application is responsible for updating this value after each revision.
+                    </xsd:documentation>
+          </xsd:annotation>
+        </xsd:element>
+        <xsd:element name="lastModifiedBy" minOccurs="0" maxOccurs="1" type="xsd:string"/>
+        <xsd:element ref="dcterms:modified" minOccurs="0" maxOccurs="1"/>
+        <xsd:element name="contentStatus" minOccurs="0" maxOccurs="1" type="xsd:string"/>
+      </xsd:all>
+    </xsd:complexType>
+  </xsd:schema>
+  <xs:schema xmlns:pc="http://schemas.microsoft.com/office/infopath/2007/PartnerControls" xmlns:xs="http://www.w3.org/2001/XMLSchema" targetNamespace="http://schemas.microsoft.com/office/infopath/2007/PartnerControls" elementFormDefault="qualified" attributeFormDefault="unqualified">
+    <xs:element name="Person">
+      <xs:complexType>
+        <xs:sequence>
+          <xs:element ref="pc:DisplayName" minOccurs="0"/>
+          <xs:element ref="pc:AccountId" minOccurs="0"/>
+          <xs:element ref="pc:AccountType" minOccurs="0"/>
+        </xs:sequence>
+      </xs:complexType>
+    </xs:element>
+    <xs:element name="DisplayName" type="xs:string"/>
+    <xs:element name="AccountId" type="xs:string"/>
+    <xs:element name="AccountType" type="xs:string"/>
+    <xs:element name="BDCAssociatedEntity">
+      <xs:complexType>
+        <xs:sequence>
+          <xs:element ref="pc:BDCEntity" minOccurs="0" maxOccurs="unbounded"/>
+        </xs:sequence>
+        <xs:attribute ref="pc:EntityNamespace"/>
+        <xs:attribute ref="pc:EntityName"/>
+        <xs:attribute ref="pc:SystemInstanceName"/>
+        <xs:attribute ref="pc:AssociationName"/>
+      </xs:complexType>
+    </xs:element>
+    <xs:attribute name="EntityNamespace" type="xs:string"/>
+    <xs:attribute name="EntityName" type="xs:string"/>
+    <xs:attribute name="SystemInstanceName" type="xs:string"/>
+    <xs:attribute name="AssociationName" type="xs:string"/>
+    <xs:element name="BDCEntity">
+      <xs:complexType>
+        <xs:sequence>
+          <xs:element ref="pc:EntityDisplayName" minOccurs="0"/>
+          <xs:element ref="pc:EntityInstanceReference" minOccurs="0"/>
+          <xs:element ref="pc:EntityId1" minOccurs="0"/>
+          <xs:element ref="pc:EntityId2" minOccurs="0"/>
+          <xs:element ref="pc:EntityId3" minOccurs="0"/>
+          <xs:element ref="pc:EntityId4" minOccurs="0"/>
+          <xs:element ref="pc:EntityId5" minOccurs="0"/>
+        </xs:sequence>
+      </xs:complexType>
+    </xs:element>
+    <xs:element name="EntityDisplayName" type="xs:string"/>
+    <xs:element name="EntityInstanceReference" type="xs:string"/>
+    <xs:element name="EntityId1" type="xs:string"/>
+    <xs:element name="EntityId2" type="xs:string"/>
+    <xs:element name="EntityId3" type="xs:string"/>
+    <xs:element name="EntityId4" type="xs:string"/>
+    <xs:element name="EntityId5" type="xs:string"/>
+    <xs:element name="Terms">
+      <xs:complexType>
+        <xs:sequence>
+          <xs:element ref="pc:TermInfo" minOccurs="0" maxOccurs="unbounded"/>
+        </xs:sequence>
+      </xs:complexType>
+    </xs:element>
+    <xs:element name="TermInfo">
+      <xs:complexType>
+        <xs:sequence>
+          <xs:element ref="pc:TermName" minOccurs="0"/>
+          <xs:element ref="pc:TermId" minOccurs="0"/>
+        </xs:sequence>
+      </xs:complexType>
+    </xs:element>
+    <xs:element name="TermName" type="xs:string"/>
+    <xs:element name="TermId" type="xs:string"/>
+  </xs:schema>
+</ct:contentTypeSchema>
+</file>
+
 <file path=customXml/itemProps1.xml><?xml version="1.0" encoding="utf-8"?>
 <ds:datastoreItem xmlns:ds="http://schemas.openxmlformats.org/officeDocument/2006/customXml" ds:itemID="{F00E56D2-CBEB-4DD6-A448-1A986AE8E203}">
   <ds:schemaRefs>
     <ds:schemaRef ds:uri="http://schemas.openxmlformats.org/officeDocument/2006/bibliography"/>
   </ds:schemaRefs>
 </ds:datastoreItem>
+</file>
+
+<file path=customXml/itemProps2.xml><?xml version="1.0" encoding="utf-8"?>
+<ds:datastoreItem xmlns:ds="http://schemas.openxmlformats.org/officeDocument/2006/customXml" ds:itemID="{12559755-1A0E-4B58-97A8-60E9DA4460EA}">
+  <ds:schemaRefs>
+    <ds:schemaRef ds:uri="http://schemas.microsoft.com/office/2006/metadata/properties"/>
+    <ds:schemaRef ds:uri="http://schemas.microsoft.com/office/infopath/2007/PartnerControls"/>
+    <ds:schemaRef ds:uri="e489d188-58ab-40a5-b17e-52c111348b07"/>
+    <ds:schemaRef ds:uri="77f260a0-af2b-4b91-8663-c68d0ed8541b"/>
+  </ds:schemaRefs>
+</ds:datastoreItem>
+</file>
+
+<file path=customXml/itemProps3.xml><?xml version="1.0" encoding="utf-8"?>
+<ds:datastoreItem xmlns:ds="http://schemas.openxmlformats.org/officeDocument/2006/customXml" ds:itemID="{F5C82CDF-F442-45AE-84BB-C03D0B92A9C4}">
+  <ds:schemaRefs>
+    <ds:schemaRef ds:uri="http://schemas.microsoft.com/sharepoint/v3/contenttype/forms"/>
+  </ds:schemaRefs>
+</ds:datastoreItem>
+</file>
+
+<file path=customXml/itemProps4.xml><?xml version="1.0" encoding="utf-8"?>
+<ds:datastoreItem xmlns:ds="http://schemas.openxmlformats.org/officeDocument/2006/customXml" ds:itemID="{EF4032D9-95D4-4B70-B4AA-A835F8A48B61}">
+  <ds:schemaRefs>
+    <ds:schemaRef ds:uri="http://schemas.microsoft.com/office/2006/metadata/contentType"/>
+    <ds:schemaRef ds:uri="http://schemas.microsoft.com/office/2006/metadata/properties/metaAttributes"/>
+    <ds:schemaRef ds:uri="http://www.w3.org/2001/XMLSchema"/>
+    <ds:schemaRef ds:uri="http://schemas.microsoft.com/office/2006/metadata/properties"/>
+    <ds:schemaRef ds:uri="77f260a0-af2b-4b91-8663-c68d0ed8541b"/>
+    <ds:schemaRef ds:uri="e489d188-58ab-40a5-b17e-52c111348b07"/>
+    <ds:schemaRef ds:uri="http://schemas.microsoft.com/office/2006/documentManagement/types"/>
+    <ds:schemaRef ds:uri="http://schemas.microsoft.com/office/infopath/2007/PartnerControls"/>
+    <ds:schemaRef ds:uri="http://schemas.openxmlformats.org/package/2006/metadata/core-properties"/>
+    <ds:schemaRef ds:uri="http://purl.org/dc/elements/1.1/"/>
+    <ds:schemaRef ds:uri="http://purl.org/dc/terms/"/>
+    <ds:schemaRef ds:uri="http://schemas.microsoft.com/internal/obd"/>
+  </ds:schemaRefs>
+</ds:datastoreItem>
 </file>
</xml_diff>

<commit_message>
Fix: Performance indicator and commitment statement
</commit_message>
<xml_diff>
--- a/reports/Group/Chartering Report.docx
+++ b/reports/Group/Chartering Report.docx
@@ -7,19 +7,9 @@
         <w:pStyle w:val="Ttulo"/>
         <w:jc w:val="center"/>
       </w:pPr>
-      <w:proofErr w:type="spellStart"/>
-      <w:r>
-        <w:t>Chartering</w:t>
-      </w:r>
-      <w:proofErr w:type="spellEnd"/>
-      <w:r>
-        <w:t xml:space="preserve"> </w:t>
-      </w:r>
-      <w:proofErr w:type="spellStart"/>
-      <w:r>
-        <w:t>Report</w:t>
-      </w:r>
-      <w:proofErr w:type="spellEnd"/>
+      <w:r>
+        <w:t>Chartering Report</w:t>
+      </w:r>
     </w:p>
     <w:p/>
     <w:p/>
@@ -44,23 +34,7 @@
           <w:b/>
           <w:bCs/>
         </w:rPr>
-        <w:t xml:space="preserve">Group </w:t>
-      </w:r>
-      <w:proofErr w:type="spellStart"/>
-      <w:r>
-        <w:rPr>
-          <w:b/>
-          <w:bCs/>
-        </w:rPr>
-        <w:t>Number</w:t>
-      </w:r>
-      <w:proofErr w:type="spellEnd"/>
-      <w:r>
-        <w:rPr>
-          <w:b/>
-          <w:bCs/>
-        </w:rPr>
-        <w:t>:</w:t>
+        <w:t>Group Number:</w:t>
       </w:r>
       <w:r>
         <w:t xml:space="preserve"> </w:t>
@@ -76,21 +50,12 @@
           <w:numId w:val="1"/>
         </w:numPr>
       </w:pPr>
-      <w:proofErr w:type="spellStart"/>
       <w:r>
         <w:rPr>
           <w:b/>
           <w:bCs/>
         </w:rPr>
-        <w:t>Repository</w:t>
-      </w:r>
-      <w:proofErr w:type="spellEnd"/>
-      <w:r>
-        <w:rPr>
-          <w:b/>
-          <w:bCs/>
-        </w:rPr>
-        <w:t>:</w:t>
+        <w:t>Repository:</w:t>
       </w:r>
       <w:r>
         <w:t xml:space="preserve"> </w:t>
@@ -114,37 +79,12 @@
           <w:numId w:val="1"/>
         </w:numPr>
       </w:pPr>
-      <w:proofErr w:type="spellStart"/>
       <w:r>
         <w:rPr>
           <w:b/>
           <w:bCs/>
         </w:rPr>
-        <w:t>Workgroup</w:t>
-      </w:r>
-      <w:proofErr w:type="spellEnd"/>
-      <w:r>
-        <w:rPr>
-          <w:b/>
-          <w:bCs/>
-        </w:rPr>
-        <w:t xml:space="preserve"> </w:t>
-      </w:r>
-      <w:proofErr w:type="spellStart"/>
-      <w:r>
-        <w:rPr>
-          <w:b/>
-          <w:bCs/>
-        </w:rPr>
-        <w:t>Members</w:t>
-      </w:r>
-      <w:proofErr w:type="spellEnd"/>
-      <w:r>
-        <w:rPr>
-          <w:b/>
-          <w:bCs/>
-        </w:rPr>
-        <w:t>:</w:t>
+        <w:t>Workgroup Members:</w:t>
       </w:r>
       <w:r>
         <w:t xml:space="preserve"> </w:t>
@@ -208,13 +148,8 @@
       <w:r>
         <w:t xml:space="preserve">Samuel Tamayo </w:t>
       </w:r>
-      <w:proofErr w:type="spellStart"/>
-      <w:r>
-        <w:t>Balogh</w:t>
-      </w:r>
-      <w:proofErr w:type="spellEnd"/>
-      <w:r>
-        <w:t xml:space="preserve"> – </w:t>
+      <w:r>
+        <w:t xml:space="preserve">Balogh – </w:t>
       </w:r>
       <w:r>
         <w:t>samtambal@alum.us.es</w:t>
@@ -1161,14 +1096,9 @@
       <w:bookmarkStart w:id="0" w:name="_Toc190880528"/>
       <w:r>
         <w:lastRenderedPageBreak/>
-        <w:t xml:space="preserve">Executive </w:t>
-      </w:r>
-      <w:proofErr w:type="spellStart"/>
-      <w:r>
-        <w:t>Summary</w:t>
+        <w:t>Executive Summary</w:t>
       </w:r>
       <w:bookmarkEnd w:id="0"/>
-      <w:proofErr w:type="spellEnd"/>
       <w:r>
         <w:t xml:space="preserve"> </w:t>
       </w:r>
@@ -1209,13 +1139,8 @@
         </w:rPr>
       </w:pPr>
       <w:bookmarkStart w:id="1" w:name="_Toc190880529"/>
-      <w:proofErr w:type="spellStart"/>
-      <w:r>
-        <w:t>Revision</w:t>
-      </w:r>
-      <w:proofErr w:type="spellEnd"/>
-      <w:r>
-        <w:t xml:space="preserve"> Table</w:t>
+      <w:r>
+        <w:t>Revision Table</w:t>
       </w:r>
       <w:bookmarkEnd w:id="1"/>
     </w:p>
@@ -1265,19 +1190,9 @@
                   <w:tcW w:w="832" w:type="pct"/>
                 </w:tcPr>
                 <w:p>
-                  <w:proofErr w:type="spellStart"/>
                   <w:r>
-                    <w:t>Revision</w:t>
+                    <w:t>Revision Number</w:t>
                   </w:r>
-                  <w:proofErr w:type="spellEnd"/>
-                  <w:r>
-                    <w:t xml:space="preserve"> </w:t>
-                  </w:r>
-                  <w:proofErr w:type="spellStart"/>
-                  <w:r>
-                    <w:t>Number</w:t>
-                  </w:r>
-                  <w:proofErr w:type="spellEnd"/>
                 </w:p>
               </w:tc>
               <w:tc>
@@ -1295,11 +1210,9 @@
                   <w:tcW w:w="3237" w:type="pct"/>
                 </w:tcPr>
                 <w:p>
-                  <w:proofErr w:type="spellStart"/>
                   <w:r>
                     <w:t>Description</w:t>
                   </w:r>
-                  <w:proofErr w:type="spellEnd"/>
                 </w:p>
               </w:tc>
             </w:tr>
@@ -1397,6 +1310,49 @@
                 </w:p>
               </w:tc>
             </w:tr>
+            <w:tr>
+              <w:trPr>
+                <w:trHeight w:val="506"/>
+              </w:trPr>
+              <w:tc>
+                <w:tcPr>
+                  <w:tcW w:w="832" w:type="pct"/>
+                </w:tcPr>
+                <w:p>
+                  <w:r>
+                    <w:t>3</w:t>
+                  </w:r>
+                </w:p>
+              </w:tc>
+              <w:tc>
+                <w:tcPr>
+                  <w:tcW w:w="931" w:type="pct"/>
+                </w:tcPr>
+                <w:p>
+                  <w:r>
+                    <w:t>25/02/2025</w:t>
+                  </w:r>
+                </w:p>
+              </w:tc>
+              <w:tc>
+                <w:tcPr>
+                  <w:tcW w:w="3237" w:type="pct"/>
+                </w:tcPr>
+                <w:p>
+                  <w:pPr>
+                    <w:rPr>
+                      <w:lang w:val="en-GB"/>
+                    </w:rPr>
+                  </w:pPr>
+                  <w:r>
+                    <w:rPr>
+                      <w:lang w:val="en-GB"/>
+                    </w:rPr>
+                    <w:t>Correct commitment statement and performance indicator</w:t>
+                  </w:r>
+                </w:p>
+              </w:tc>
+            </w:tr>
           </w:tbl>
           <w:p>
             <w:pPr>
@@ -1531,63 +1487,18 @@
         <w:rPr>
           <w:lang w:val="en-GB"/>
         </w:rPr>
-        <w:t>The recruitment process was carried out through the subject recruitment forum on the ‘</w:t>
-      </w:r>
-      <w:proofErr w:type="spellStart"/>
-      <w:r>
-        <w:rPr>
-          <w:lang w:val="en-GB"/>
-        </w:rPr>
-        <w:t>Enseñanza</w:t>
-      </w:r>
-      <w:proofErr w:type="spellEnd"/>
-      <w:r>
-        <w:rPr>
-          <w:lang w:val="en-GB"/>
-        </w:rPr>
-        <w:t xml:space="preserve"> Virtual’ platform. </w:t>
-      </w:r>
-      <w:proofErr w:type="spellStart"/>
-      <w:r>
-        <w:t>The</w:t>
-      </w:r>
-      <w:proofErr w:type="spellEnd"/>
-      <w:r>
-        <w:t xml:space="preserve"> </w:t>
-      </w:r>
-      <w:proofErr w:type="spellStart"/>
-      <w:r>
-        <w:t>recruitment</w:t>
-      </w:r>
-      <w:proofErr w:type="spellEnd"/>
-      <w:r>
-        <w:t xml:space="preserve"> </w:t>
-      </w:r>
-      <w:proofErr w:type="spellStart"/>
-      <w:r>
-        <w:t>thread</w:t>
-      </w:r>
-      <w:proofErr w:type="spellEnd"/>
-      <w:r>
-        <w:t xml:space="preserve"> can be </w:t>
-      </w:r>
-      <w:proofErr w:type="spellStart"/>
-      <w:r>
-        <w:t>accessed</w:t>
-      </w:r>
-      <w:proofErr w:type="spellEnd"/>
-      <w:r>
-        <w:t xml:space="preserve"> </w:t>
+        <w:t xml:space="preserve">The recruitment process was carried out through the subject recruitment forum on the ‘Enseñanza Virtual’ platform. </w:t>
+      </w:r>
+      <w:r>
+        <w:t xml:space="preserve">The recruitment thread can be accessed </w:t>
       </w:r>
       <w:hyperlink r:id="rId10" w:history="1">
-        <w:proofErr w:type="spellStart"/>
         <w:r>
           <w:rPr>
             <w:rStyle w:val="Hipervnculo"/>
           </w:rPr>
           <w:t>here</w:t>
         </w:r>
-        <w:proofErr w:type="spellEnd"/>
       </w:hyperlink>
       <w:r>
         <w:t>.</w:t>
@@ -1611,21 +1522,11 @@
         <w:pStyle w:val="Ttulo1"/>
       </w:pPr>
       <w:bookmarkStart w:id="4" w:name="_Toc190880532"/>
-      <w:proofErr w:type="spellStart"/>
       <w:r>
         <w:lastRenderedPageBreak/>
-        <w:t>Member</w:t>
-      </w:r>
-      <w:proofErr w:type="spellEnd"/>
-      <w:r>
-        <w:t xml:space="preserve"> </w:t>
-      </w:r>
-      <w:proofErr w:type="spellStart"/>
-      <w:r>
-        <w:t>Details</w:t>
+        <w:t>Member Details</w:t>
       </w:r>
       <w:bookmarkEnd w:id="4"/>
-      <w:proofErr w:type="spellEnd"/>
     </w:p>
     <w:tbl>
       <w:tblPr>
@@ -1653,7 +1554,6 @@
                 <w:bCs/>
               </w:rPr>
             </w:pPr>
-            <w:proofErr w:type="spellStart"/>
             <w:r>
               <w:rPr>
                 <w:b/>
@@ -1661,7 +1561,6 @@
               </w:rPr>
               <w:t>Surnames</w:t>
             </w:r>
-            <w:proofErr w:type="spellEnd"/>
           </w:p>
         </w:tc>
         <w:tc>
@@ -1677,7 +1576,6 @@
                 <w:bCs/>
               </w:rPr>
             </w:pPr>
-            <w:proofErr w:type="spellStart"/>
             <w:r>
               <w:rPr>
                 <w:b/>
@@ -1685,7 +1583,6 @@
               </w:rPr>
               <w:t>Name</w:t>
             </w:r>
-            <w:proofErr w:type="spellEnd"/>
           </w:p>
         </w:tc>
         <w:tc>
@@ -1903,7 +1800,7 @@
                 <w:noProof/>
               </w:rPr>
               <w:drawing>
-                <wp:inline distT="0" distB="0" distL="0" distR="0" wp14:anchorId="1A469831" wp14:editId="61325098">
+                <wp:inline distT="0" distB="0" distL="0" distR="0" wp14:anchorId="1A469831" wp14:editId="14FA11D9">
                   <wp:extent cx="1020986" cy="1020986"/>
                   <wp:effectExtent l="0" t="0" r="8255" b="8255"/>
                   <wp:docPr id="727520872" name="Imagen 3" descr="Un hombre en frente de agua&#10;&#10;El contenido generado por IA puede ser incorrecto."/>
@@ -2064,13 +1961,8 @@
               <w:jc w:val="center"/>
             </w:pPr>
             <w:r>
-              <w:t xml:space="preserve">Tamayo </w:t>
+              <w:t>Tamayo Balogh</w:t>
             </w:r>
-            <w:proofErr w:type="spellStart"/>
-            <w:r>
-              <w:t>Balogh</w:t>
-            </w:r>
-            <w:proofErr w:type="spellEnd"/>
           </w:p>
         </w:tc>
         <w:tc>
@@ -2316,15 +2208,20 @@
         <w:rPr>
           <w:lang w:val="en-GB"/>
         </w:rPr>
-        <w:t>We, the undersigned members of this workgroup, commit to collaborating effectively, understanding the syllabus and evaluation criteria, and striving to pass.</w:t>
-      </w:r>
-    </w:p>
-    <w:p>
-      <w:pPr>
-        <w:rPr>
-          <w:lang w:val="en-GB"/>
-        </w:rPr>
-      </w:pPr>
+        <w:t>As a group we want to achieve a pass mark of between 5 and 6.9</w:t>
+      </w:r>
+      <w:r>
+        <w:rPr>
+          <w:lang w:val="en-GB"/>
+        </w:rPr>
+        <w:t xml:space="preserve"> (C).  </w:t>
+      </w:r>
+      <w:r>
+        <w:rPr>
+          <w:lang w:val="en-GB"/>
+        </w:rPr>
+        <w:t>If we achieved this goal, we are going to review this objective</w:t>
+      </w:r>
       <w:r>
         <w:rPr>
           <w:lang w:val="en-GB"/>
@@ -2348,6 +2245,55 @@
         <w:t>Performance Indicators</w:t>
       </w:r>
       <w:bookmarkEnd w:id="6"/>
+    </w:p>
+    <w:p>
+      <w:pPr>
+        <w:rPr>
+          <w:lang w:val="en-GB"/>
+        </w:rPr>
+      </w:pPr>
+      <w:r>
+        <w:rPr>
+          <w:lang w:val="en-GB"/>
+        </w:rPr>
+        <w:t>Difference between our goal</w:t>
+      </w:r>
+      <w:r>
+        <w:rPr>
+          <w:lang w:val="en-GB"/>
+        </w:rPr>
+        <w:t xml:space="preserve"> </w:t>
+      </w:r>
+      <w:r>
+        <w:rPr>
+          <w:lang w:val="en-GB"/>
+        </w:rPr>
+        <w:t>and what we have</w:t>
+      </w:r>
+      <w:r>
+        <w:rPr>
+          <w:lang w:val="en-GB"/>
+        </w:rPr>
+        <w:t xml:space="preserve"> </w:t>
+      </w:r>
+      <w:r>
+        <w:rPr>
+          <w:lang w:val="en-GB"/>
+        </w:rPr>
+        <w:t>a</w:t>
+      </w:r>
+      <w:r>
+        <w:rPr>
+          <w:lang w:val="en-GB"/>
+        </w:rPr>
+        <w:t>chieved</w:t>
+      </w:r>
+      <w:r>
+        <w:rPr>
+          <w:lang w:val="en-GB"/>
+        </w:rPr>
+        <w:t>, following this ratio:</w:t>
+      </w:r>
     </w:p>
     <w:p>
       <w:pPr>
@@ -2361,23 +2307,6 @@
       </w:pPr>
       <w:r>
         <w:rPr>
-          <w:lang w:val="en-GB"/>
-        </w:rPr>
-        <w:t>Work completed vs. planned tasks</w:t>
-      </w:r>
-    </w:p>
-    <w:p>
-      <w:pPr>
-        <w:numPr>
-          <w:ilvl w:val="1"/>
-          <w:numId w:val="3"/>
-        </w:numPr>
-        <w:rPr>
-          <w:lang w:val="en-GB"/>
-        </w:rPr>
-      </w:pPr>
-      <w:r>
-        <w:rPr>
           <w:b/>
           <w:bCs/>
           <w:lang w:val="en-GB"/>
@@ -2394,90 +2323,19 @@
         <w:rPr>
           <w:lang w:val="en-GB"/>
         </w:rPr>
-        <w:t xml:space="preserve">Completing </w:t>
-      </w:r>
-      <w:r>
-        <w:rPr>
-          <w:lang w:val="en-GB"/>
-        </w:rPr>
-        <w:t>10</w:t>
-      </w:r>
-      <w:r>
-        <w:rPr>
-          <w:lang w:val="en-GB"/>
-        </w:rPr>
-        <w:t xml:space="preserve">0% of the </w:t>
-      </w:r>
-      <w:r>
-        <w:rPr>
-          <w:lang w:val="en-GB"/>
-        </w:rPr>
-        <w:t>mandatory</w:t>
-      </w:r>
-      <w:r>
-        <w:rPr>
-          <w:lang w:val="en-GB"/>
-        </w:rPr>
-        <w:t xml:space="preserve"> tasks within the agreed deadlines and ensuring the quality meets or exceeds expectations.</w:t>
-      </w:r>
-    </w:p>
-    <w:p>
-      <w:pPr>
-        <w:numPr>
-          <w:ilvl w:val="1"/>
-          <w:numId w:val="3"/>
-        </w:numPr>
-        <w:rPr>
-          <w:b/>
-          <w:bCs/>
-          <w:lang w:val="en-GB"/>
-        </w:rPr>
-      </w:pPr>
-      <w:r>
-        <w:rPr>
-          <w:b/>
-          <w:bCs/>
-          <w:lang w:val="en-GB"/>
-        </w:rPr>
-        <w:t>Performing Bad:</w:t>
-      </w:r>
-      <w:r>
-        <w:rPr>
-          <w:b/>
-          <w:bCs/>
-          <w:lang w:val="en-GB"/>
-        </w:rPr>
-        <w:t xml:space="preserve"> </w:t>
-      </w:r>
-      <w:r>
-        <w:rPr>
-          <w:lang w:val="en-GB"/>
-        </w:rPr>
-        <w:t>Completing less than</w:t>
-      </w:r>
-      <w:r>
-        <w:rPr>
-          <w:lang w:val="en-GB"/>
-        </w:rPr>
-        <w:t xml:space="preserve"> 100% of the</w:t>
-      </w:r>
-      <w:r>
-        <w:rPr>
-          <w:lang w:val="en-GB"/>
-        </w:rPr>
-        <w:t xml:space="preserve"> </w:t>
-      </w:r>
-      <w:r>
-        <w:rPr>
-          <w:lang w:val="en-GB"/>
-        </w:rPr>
-        <w:t>mandatory</w:t>
-      </w:r>
-      <w:r>
-        <w:rPr>
-          <w:lang w:val="en-GB"/>
-        </w:rPr>
-        <w:t xml:space="preserve"> tasks within the agreed deadlines or producing work that requires significant revisions.</w:t>
+        <w:t xml:space="preserve">expected objective – achieved objective </w:t>
+      </w:r>
+      <w:r>
+        <w:rPr>
+          <w:lang w:val="en-GB"/>
+        </w:rPr>
+        <w:t xml:space="preserve">&lt; or </w:t>
+      </w:r>
+      <w:r>
+        <w:rPr>
+          <w:lang w:val="en-GB"/>
+        </w:rPr>
+        <w:t>= 0</w:t>
       </w:r>
     </w:p>
     <w:p>
@@ -2486,30 +2344,6 @@
           <w:ilvl w:val="0"/>
           <w:numId w:val="3"/>
         </w:numPr>
-      </w:pPr>
-      <w:proofErr w:type="spellStart"/>
-      <w:r>
-        <w:t>Customer</w:t>
-      </w:r>
-      <w:proofErr w:type="spellEnd"/>
-      <w:r>
-        <w:t>/</w:t>
-      </w:r>
-      <w:proofErr w:type="spellStart"/>
-      <w:r>
-        <w:t>lecturer</w:t>
-      </w:r>
-      <w:proofErr w:type="spellEnd"/>
-      <w:r>
-        <w:t xml:space="preserve"> rating</w:t>
-      </w:r>
-    </w:p>
-    <w:p>
-      <w:pPr>
-        <w:numPr>
-          <w:ilvl w:val="1"/>
-          <w:numId w:val="3"/>
-        </w:numPr>
         <w:rPr>
           <w:lang w:val="en-GB"/>
         </w:rPr>
@@ -2520,156 +2354,41 @@
           <w:bCs/>
           <w:lang w:val="en-GB"/>
         </w:rPr>
-        <w:t>Performing Well:</w:t>
-      </w:r>
-      <w:r>
-        <w:rPr>
-          <w:lang w:val="en-GB"/>
-        </w:rPr>
-        <w:t xml:space="preserve"> </w:t>
-      </w:r>
-      <w:r>
-        <w:rPr>
-          <w:lang w:val="en-GB"/>
-        </w:rPr>
-        <w:t>Receiving positive feedback and ratings from the customer or lecturer, indicating satisfaction with the deliverables.</w:t>
-      </w:r>
-    </w:p>
-    <w:p>
-      <w:pPr>
-        <w:numPr>
-          <w:ilvl w:val="1"/>
-          <w:numId w:val="3"/>
-        </w:numPr>
+        <w:t>Performing Bad:</w:t>
+      </w:r>
+      <w:r>
         <w:rPr>
           <w:b/>
           <w:bCs/>
           <w:lang w:val="en-GB"/>
         </w:rPr>
-      </w:pPr>
-      <w:r>
-        <w:rPr>
-          <w:b/>
-          <w:bCs/>
-          <w:lang w:val="en-GB"/>
-        </w:rPr>
-        <w:t>Performing Bad:</w:t>
-      </w:r>
-      <w:r>
-        <w:rPr>
-          <w:b/>
-          <w:bCs/>
-          <w:lang w:val="en-GB"/>
-        </w:rPr>
         <w:t xml:space="preserve"> </w:t>
       </w:r>
       <w:r>
         <w:rPr>
           <w:lang w:val="en-GB"/>
         </w:rPr>
-        <w:t>Receiving repeated negative feedback or low ratings due to poor quality work or unmet expectations.</w:t>
-      </w:r>
-    </w:p>
-    <w:p>
-      <w:pPr>
-        <w:numPr>
-          <w:ilvl w:val="0"/>
-          <w:numId w:val="3"/>
-        </w:numPr>
-      </w:pPr>
-      <w:proofErr w:type="spellStart"/>
-      <w:r>
-        <w:t>Adherence</w:t>
-      </w:r>
-      <w:proofErr w:type="spellEnd"/>
-      <w:r>
-        <w:t xml:space="preserve"> </w:t>
-      </w:r>
-      <w:proofErr w:type="spellStart"/>
-      <w:r>
-        <w:t>to</w:t>
-      </w:r>
-      <w:proofErr w:type="spellEnd"/>
-      <w:r>
-        <w:t xml:space="preserve"> </w:t>
-      </w:r>
-      <w:proofErr w:type="spellStart"/>
-      <w:r>
-        <w:t>deadlines</w:t>
-      </w:r>
-      <w:proofErr w:type="spellEnd"/>
-    </w:p>
-    <w:p>
-      <w:pPr>
-        <w:numPr>
-          <w:ilvl w:val="1"/>
-          <w:numId w:val="3"/>
-        </w:numPr>
-        <w:rPr>
-          <w:b/>
-          <w:bCs/>
-          <w:lang w:val="en-GB"/>
-        </w:rPr>
-      </w:pPr>
-      <w:r>
-        <w:rPr>
-          <w:b/>
-          <w:bCs/>
-          <w:lang w:val="en-GB"/>
-        </w:rPr>
-        <w:t>Performing Well:</w:t>
-      </w:r>
-      <w:r>
-        <w:rPr>
-          <w:rFonts w:ascii="Times New Roman" w:eastAsia="Times New Roman" w:hAnsi="Times New Roman" w:cs="Times New Roman"/>
-          <w:kern w:val="0"/>
-          <w:lang w:val="en-GB" w:eastAsia="es-ES"/>
-          <w14:ligatures w14:val="none"/>
-        </w:rPr>
-        <w:t xml:space="preserve"> </w:t>
-      </w:r>
-      <w:r>
-        <w:rPr>
-          <w:lang w:val="en-GB"/>
-        </w:rPr>
-        <w:t>Consistently meeting deadlines without requiring frequent reminders.</w:t>
-      </w:r>
-    </w:p>
-    <w:p>
-      <w:pPr>
-        <w:numPr>
-          <w:ilvl w:val="1"/>
-          <w:numId w:val="3"/>
-        </w:numPr>
-        <w:rPr>
-          <w:b/>
-          <w:bCs/>
-          <w:lang w:val="en-GB"/>
-        </w:rPr>
-      </w:pPr>
-      <w:r>
-        <w:rPr>
-          <w:b/>
-          <w:bCs/>
-          <w:lang w:val="en-GB"/>
-        </w:rPr>
-        <w:t>Performing Bad:</w:t>
-      </w:r>
-      <w:r>
-        <w:rPr>
-          <w:rFonts w:ascii="Times New Roman" w:eastAsia="Times New Roman" w:hAnsi="Times New Roman" w:cs="Times New Roman"/>
-          <w:kern w:val="0"/>
-          <w:lang w:val="en-GB" w:eastAsia="es-ES"/>
-          <w14:ligatures w14:val="none"/>
-        </w:rPr>
-        <w:t xml:space="preserve"> </w:t>
-      </w:r>
-      <w:r>
-        <w:rPr>
-          <w:lang w:val="en-GB"/>
-        </w:rPr>
-        <w:t>Frequently missing deadlines or requiring multiple reminders to complete assigned tasks.</w:t>
-      </w:r>
+        <w:t xml:space="preserve">expected objective – achieved objective </w:t>
+      </w:r>
+      <w:r>
+        <w:rPr>
+          <w:lang w:val="en-GB"/>
+        </w:rPr>
+        <w:t>&gt;</w:t>
+      </w:r>
+      <w:r>
+        <w:rPr>
+          <w:lang w:val="en-GB"/>
+        </w:rPr>
+        <w:t xml:space="preserve"> 0</w:t>
+      </w:r>
+    </w:p>
+    <w:p>
+      <w:pPr>
+        <w:rPr>
+          <w:lang w:val="en-GB"/>
+        </w:rPr>
+      </w:pPr>
     </w:p>
     <w:p>
       <w:pPr>
@@ -2953,7 +2672,6 @@
                 <w:bCs/>
               </w:rPr>
             </w:pPr>
-            <w:proofErr w:type="spellStart"/>
             <w:r>
               <w:rPr>
                 <w:b/>
@@ -2961,7 +2679,6 @@
               </w:rPr>
               <w:t>Name</w:t>
             </w:r>
-            <w:proofErr w:type="spellEnd"/>
           </w:p>
         </w:tc>
         <w:tc>
@@ -2977,7 +2694,6 @@
                 <w:bCs/>
               </w:rPr>
             </w:pPr>
-            <w:proofErr w:type="spellStart"/>
             <w:r>
               <w:rPr>
                 <w:b/>
@@ -2985,7 +2701,6 @@
               </w:rPr>
               <w:t>Signature</w:t>
             </w:r>
-            <w:proofErr w:type="spellEnd"/>
           </w:p>
         </w:tc>
       </w:tr>
@@ -3024,7 +2739,7 @@
                 <w:noProof/>
               </w:rPr>
               <w:drawing>
-                <wp:inline distT="0" distB="0" distL="0" distR="0" wp14:anchorId="50F90960" wp14:editId="03F4CB92">
+                <wp:inline distT="0" distB="0" distL="0" distR="0" wp14:anchorId="50F90960" wp14:editId="4E1BA0F1">
                   <wp:extent cx="1274216" cy="895177"/>
                   <wp:effectExtent l="0" t="0" r="2540" b="635"/>
                   <wp:docPr id="819605173" name="Imagen 12"/>
@@ -3269,13 +2984,8 @@
               <w:jc w:val="center"/>
             </w:pPr>
             <w:r>
-              <w:t xml:space="preserve">Samuel Tamayo </w:t>
+              <w:t>Samuel Tamayo Balogh</w:t>
             </w:r>
-            <w:proofErr w:type="spellStart"/>
-            <w:r>
-              <w:t>Balogh</w:t>
-            </w:r>
-            <w:proofErr w:type="spellEnd"/>
           </w:p>
         </w:tc>
         <w:tc>
@@ -5490,30 +5200,6 @@
 </file>
 
 <file path=customXml/item1.xml><?xml version="1.0" encoding="utf-8"?>
-<b:Sources xmlns:b="http://schemas.openxmlformats.org/officeDocument/2006/bibliography" xmlns="http://schemas.openxmlformats.org/officeDocument/2006/bibliography" SelectedStyle="\APASixthEditionOfficeOnline.xsl" StyleName="APA" Version="6"/>
-</file>
-
-<file path=customXml/item2.xml><?xml version="1.0" encoding="utf-8"?>
-<p:properties xmlns:p="http://schemas.microsoft.com/office/2006/metadata/properties" xmlns:xsi="http://www.w3.org/2001/XMLSchema-instance" xmlns:pc="http://schemas.microsoft.com/office/infopath/2007/PartnerControls">
-  <documentManagement>
-    <TaxCatchAll xmlns="e489d188-58ab-40a5-b17e-52c111348b07" xsi:nil="true"/>
-    <lcf76f155ced4ddcb4097134ff3c332f xmlns="77f260a0-af2b-4b91-8663-c68d0ed8541b">
-      <Terms xmlns="http://schemas.microsoft.com/office/infopath/2007/PartnerControls"/>
-    </lcf76f155ced4ddcb4097134ff3c332f>
-  </documentManagement>
-</p:properties>
-</file>
-
-<file path=customXml/item3.xml><?xml version="1.0" encoding="utf-8"?>
-<?mso-contentType ?>
-<FormTemplates xmlns="http://schemas.microsoft.com/sharepoint/v3/contenttype/forms">
-  <Display>DocumentLibraryForm</Display>
-  <Edit>DocumentLibraryForm</Edit>
-  <New>DocumentLibraryForm</New>
-</FormTemplates>
-</file>
-
-<file path=customXml/item4.xml><?xml version="1.0" encoding="utf-8"?>
 <ct:contentTypeSchema xmlns:ct="http://schemas.microsoft.com/office/2006/metadata/contentType" xmlns:ma="http://schemas.microsoft.com/office/2006/metadata/properties/metaAttributes" ct:_="" ma:_="" ma:contentTypeName="Document" ma:contentTypeID="0x0101005494D85DF9FF9349870FD0FBC477A908" ma:contentTypeVersion="10" ma:contentTypeDescription="Create a new document." ma:contentTypeScope="" ma:versionID="7c8ff9bbdf54e7fa993138c1278faae7">
   <xsd:schema xmlns:xsd="http://www.w3.org/2001/XMLSchema" xmlns:xs="http://www.w3.org/2001/XMLSchema" xmlns:p="http://schemas.microsoft.com/office/2006/metadata/properties" xmlns:ns2="77f260a0-af2b-4b91-8663-c68d0ed8541b" xmlns:ns3="e489d188-58ab-40a5-b17e-52c111348b07" targetNamespace="http://schemas.microsoft.com/office/2006/metadata/properties" ma:root="true" ma:fieldsID="2ba731d6b3814a83875ed324fbcc0505" ns2:_="" ns3:_="">
     <xsd:import namespace="77f260a0-af2b-4b91-8663-c68d0ed8541b"/>
@@ -5700,34 +5386,31 @@
 </ct:contentTypeSchema>
 </file>
 
-<file path=customXml/itemProps1.xml><?xml version="1.0" encoding="utf-8"?>
-<ds:datastoreItem xmlns:ds="http://schemas.openxmlformats.org/officeDocument/2006/customXml" ds:itemID="{F00E56D2-CBEB-4DD6-A448-1A986AE8E203}">
-  <ds:schemaRefs>
-    <ds:schemaRef ds:uri="http://schemas.openxmlformats.org/officeDocument/2006/bibliography"/>
-  </ds:schemaRefs>
-</ds:datastoreItem>
+<file path=customXml/item2.xml><?xml version="1.0" encoding="utf-8"?>
+<?mso-contentType ?>
+<FormTemplates xmlns="http://schemas.microsoft.com/sharepoint/v3/contenttype/forms">
+  <Display>DocumentLibraryForm</Display>
+  <Edit>DocumentLibraryForm</Edit>
+  <New>DocumentLibraryForm</New>
+</FormTemplates>
 </file>
 
-<file path=customXml/itemProps2.xml><?xml version="1.0" encoding="utf-8"?>
-<ds:datastoreItem xmlns:ds="http://schemas.openxmlformats.org/officeDocument/2006/customXml" ds:itemID="{12559755-1A0E-4B58-97A8-60E9DA4460EA}">
-  <ds:schemaRefs>
-    <ds:schemaRef ds:uri="http://schemas.microsoft.com/office/2006/metadata/properties"/>
-    <ds:schemaRef ds:uri="http://schemas.microsoft.com/office/infopath/2007/PartnerControls"/>
-    <ds:schemaRef ds:uri="e489d188-58ab-40a5-b17e-52c111348b07"/>
-    <ds:schemaRef ds:uri="77f260a0-af2b-4b91-8663-c68d0ed8541b"/>
-  </ds:schemaRefs>
-</ds:datastoreItem>
+<file path=customXml/item3.xml><?xml version="1.0" encoding="utf-8"?>
+<p:properties xmlns:p="http://schemas.microsoft.com/office/2006/metadata/properties" xmlns:xsi="http://www.w3.org/2001/XMLSchema-instance" xmlns:pc="http://schemas.microsoft.com/office/infopath/2007/PartnerControls">
+  <documentManagement>
+    <TaxCatchAll xmlns="e489d188-58ab-40a5-b17e-52c111348b07" xsi:nil="true"/>
+    <lcf76f155ced4ddcb4097134ff3c332f xmlns="77f260a0-af2b-4b91-8663-c68d0ed8541b">
+      <Terms xmlns="http://schemas.microsoft.com/office/infopath/2007/PartnerControls"/>
+    </lcf76f155ced4ddcb4097134ff3c332f>
+  </documentManagement>
+</p:properties>
 </file>
 
-<file path=customXml/itemProps3.xml><?xml version="1.0" encoding="utf-8"?>
-<ds:datastoreItem xmlns:ds="http://schemas.openxmlformats.org/officeDocument/2006/customXml" ds:itemID="{F5C82CDF-F442-45AE-84BB-C03D0B92A9C4}">
-  <ds:schemaRefs>
-    <ds:schemaRef ds:uri="http://schemas.microsoft.com/sharepoint/v3/contenttype/forms"/>
-  </ds:schemaRefs>
-</ds:datastoreItem>
+<file path=customXml/item4.xml><?xml version="1.0" encoding="utf-8"?>
+<b:Sources xmlns:b="http://schemas.openxmlformats.org/officeDocument/2006/bibliography" xmlns="http://schemas.openxmlformats.org/officeDocument/2006/bibliography" SelectedStyle="\APASixthEditionOfficeOnline.xsl" StyleName="APA" Version="6"/>
 </file>
 
-<file path=customXml/itemProps4.xml><?xml version="1.0" encoding="utf-8"?>
+<file path=customXml/itemProps1.xml><?xml version="1.0" encoding="utf-8"?>
 <ds:datastoreItem xmlns:ds="http://schemas.openxmlformats.org/officeDocument/2006/customXml" ds:itemID="{EF4032D9-95D4-4B70-B4AA-A835F8A48B61}">
   <ds:schemaRefs>
     <ds:schemaRef ds:uri="http://schemas.microsoft.com/office/2006/metadata/contentType"/>
@@ -5744,4 +5427,31 @@
     <ds:schemaRef ds:uri="http://schemas.microsoft.com/internal/obd"/>
   </ds:schemaRefs>
 </ds:datastoreItem>
+</file>
+
+<file path=customXml/itemProps2.xml><?xml version="1.0" encoding="utf-8"?>
+<ds:datastoreItem xmlns:ds="http://schemas.openxmlformats.org/officeDocument/2006/customXml" ds:itemID="{F5C82CDF-F442-45AE-84BB-C03D0B92A9C4}">
+  <ds:schemaRefs>
+    <ds:schemaRef ds:uri="http://schemas.microsoft.com/sharepoint/v3/contenttype/forms"/>
+  </ds:schemaRefs>
+</ds:datastoreItem>
+</file>
+
+<file path=customXml/itemProps3.xml><?xml version="1.0" encoding="utf-8"?>
+<ds:datastoreItem xmlns:ds="http://schemas.openxmlformats.org/officeDocument/2006/customXml" ds:itemID="{12559755-1A0E-4B58-97A8-60E9DA4460EA}">
+  <ds:schemaRefs>
+    <ds:schemaRef ds:uri="http://schemas.microsoft.com/office/2006/metadata/properties"/>
+    <ds:schemaRef ds:uri="http://schemas.microsoft.com/office/infopath/2007/PartnerControls"/>
+    <ds:schemaRef ds:uri="e489d188-58ab-40a5-b17e-52c111348b07"/>
+    <ds:schemaRef ds:uri="77f260a0-af2b-4b91-8663-c68d0ed8541b"/>
+  </ds:schemaRefs>
+</ds:datastoreItem>
+</file>
+
+<file path=customXml/itemProps4.xml><?xml version="1.0" encoding="utf-8"?>
+<ds:datastoreItem xmlns:ds="http://schemas.openxmlformats.org/officeDocument/2006/customXml" ds:itemID="{F00E56D2-CBEB-4DD6-A448-1A986AE8E203}">
+  <ds:schemaRefs>
+    <ds:schemaRef ds:uri="http://schemas.openxmlformats.org/officeDocument/2006/bibliography"/>
+  </ds:schemaRefs>
+</ds:datastoreItem>
 </file>
</xml_diff>

<commit_message>
Updates the group docs and links. Closes #876
</commit_message>
<xml_diff>
--- a/reports/Group/Chartering Report.docx
+++ b/reports/Group/Chartering Report.docx
@@ -66,7 +66,13 @@
         <w:t xml:space="preserve"> </w:t>
       </w:r>
       <w:r>
-        <w:t>C1.007</w:t>
+        <w:t>C</w:t>
+      </w:r>
+      <w:r>
+        <w:t>2</w:t>
+      </w:r>
+      <w:r>
+        <w:t>.007</w:t>
       </w:r>
     </w:p>
     <w:p>
@@ -100,7 +106,7 @@
           <w:rPr>
             <w:rStyle w:val="Hipervnculo"/>
           </w:rPr>
-          <w:t>https://github.com/FernandoTC18/Acme-ANS-D01</w:t>
+          <w:t>https://github.com/FernandoTC18/Acme-ANS-C2</w:t>
         </w:r>
       </w:hyperlink>
       <w:r>
@@ -175,13 +181,10 @@
         </w:numPr>
       </w:pPr>
       <w:r>
-        <w:t>José Manuel García Rosa</w:t>
-      </w:r>
-      <w:r>
-        <w:t xml:space="preserve"> – </w:t>
-      </w:r>
-      <w:r>
-        <w:t>josgarros@alum.us.es</w:t>
+        <w:t xml:space="preserve">Julián Romero Parejo – </w:t>
+      </w:r>
+      <w:r>
+        <w:t>julrompar@alum.us.es</w:t>
       </w:r>
     </w:p>
     <w:p>
@@ -192,10 +195,18 @@
         </w:numPr>
       </w:pPr>
       <w:r>
-        <w:t xml:space="preserve">Julián Romero Parejo – </w:t>
-      </w:r>
-      <w:r>
-        <w:t>julrompar@alum.us.es</w:t>
+        <w:t xml:space="preserve">Samuel Tamayo </w:t>
+      </w:r>
+      <w:proofErr w:type="spellStart"/>
+      <w:r>
+        <w:t>Balogh</w:t>
+      </w:r>
+      <w:proofErr w:type="spellEnd"/>
+      <w:r>
+        <w:t xml:space="preserve"> – </w:t>
+      </w:r>
+      <w:r>
+        <w:t>samtambal@alum.us.es</w:t>
       </w:r>
     </w:p>
     <w:p>
@@ -206,28 +217,6 @@
         </w:numPr>
       </w:pPr>
       <w:r>
-        <w:t xml:space="preserve">Samuel Tamayo </w:t>
-      </w:r>
-      <w:proofErr w:type="spellStart"/>
-      <w:r>
-        <w:t>Balogh</w:t>
-      </w:r>
-      <w:proofErr w:type="spellEnd"/>
-      <w:r>
-        <w:t xml:space="preserve"> – </w:t>
-      </w:r>
-      <w:r>
-        <w:t>samtambal@alum.us.es</w:t>
-      </w:r>
-    </w:p>
-    <w:p>
-      <w:pPr>
-        <w:numPr>
-          <w:ilvl w:val="1"/>
-          <w:numId w:val="1"/>
-        </w:numPr>
-      </w:pPr>
-      <w:r>
         <w:t>Fernando Triguero Caballo – fertricab@alum.us.es</w:t>
       </w:r>
     </w:p>
@@ -249,13 +238,16 @@
         <w:t xml:space="preserve"> </w:t>
       </w:r>
       <w:r>
-        <w:t>1</w:t>
-      </w:r>
-      <w:r>
-        <w:t>9</w:t>
-      </w:r>
-      <w:r>
-        <w:t>/02/2025</w:t>
+        <w:t>03</w:t>
+      </w:r>
+      <w:r>
+        <w:t>/0</w:t>
+      </w:r>
+      <w:r>
+        <w:t>7</w:t>
+      </w:r>
+      <w:r>
+        <w:t>/2025</w:t>
       </w:r>
     </w:p>
     <w:p/>
@@ -1642,7 +1634,7 @@
       <w:tr>
         <w:tc>
           <w:tcPr>
-            <w:tcW w:w="2123" w:type="dxa"/>
+            <w:tcW w:w="1858" w:type="dxa"/>
             <w:vAlign w:val="center"/>
           </w:tcPr>
           <w:p>
@@ -1666,7 +1658,7 @@
         </w:tc>
         <w:tc>
           <w:tcPr>
-            <w:tcW w:w="2123" w:type="dxa"/>
+            <w:tcW w:w="1817" w:type="dxa"/>
             <w:vAlign w:val="center"/>
           </w:tcPr>
           <w:p>
@@ -1690,7 +1682,7 @@
         </w:tc>
         <w:tc>
           <w:tcPr>
-            <w:tcW w:w="2124" w:type="dxa"/>
+            <w:tcW w:w="2751" w:type="dxa"/>
             <w:vAlign w:val="center"/>
           </w:tcPr>
           <w:p>
@@ -1712,7 +1704,7 @@
         </w:tc>
         <w:tc>
           <w:tcPr>
-            <w:tcW w:w="2124" w:type="dxa"/>
+            <w:tcW w:w="2068" w:type="dxa"/>
             <w:vAlign w:val="center"/>
           </w:tcPr>
           <w:p>
@@ -1736,7 +1728,7 @@
       <w:tr>
         <w:tc>
           <w:tcPr>
-            <w:tcW w:w="2123" w:type="dxa"/>
+            <w:tcW w:w="1858" w:type="dxa"/>
             <w:vAlign w:val="center"/>
           </w:tcPr>
           <w:p>
@@ -1750,7 +1742,7 @@
         </w:tc>
         <w:tc>
           <w:tcPr>
-            <w:tcW w:w="2123" w:type="dxa"/>
+            <w:tcW w:w="1817" w:type="dxa"/>
             <w:vAlign w:val="center"/>
           </w:tcPr>
           <w:p>
@@ -1764,7 +1756,7 @@
         </w:tc>
         <w:tc>
           <w:tcPr>
-            <w:tcW w:w="2124" w:type="dxa"/>
+            <w:tcW w:w="2751" w:type="dxa"/>
             <w:vAlign w:val="center"/>
           </w:tcPr>
           <w:p>
@@ -1778,7 +1770,7 @@
         </w:tc>
         <w:tc>
           <w:tcPr>
-            <w:tcW w:w="2124" w:type="dxa"/>
+            <w:tcW w:w="2068" w:type="dxa"/>
             <w:vAlign w:val="center"/>
           </w:tcPr>
           <w:p>
@@ -1849,108 +1841,7 @@
       <w:tr>
         <w:tc>
           <w:tcPr>
-            <w:tcW w:w="2123" w:type="dxa"/>
-            <w:vAlign w:val="center"/>
-          </w:tcPr>
-          <w:p>
-            <w:pPr>
-              <w:jc w:val="center"/>
-            </w:pPr>
-            <w:r>
-              <w:t>García Rosa</w:t>
-            </w:r>
-          </w:p>
-        </w:tc>
-        <w:tc>
-          <w:tcPr>
-            <w:tcW w:w="2123" w:type="dxa"/>
-            <w:vAlign w:val="center"/>
-          </w:tcPr>
-          <w:p>
-            <w:pPr>
-              <w:jc w:val="center"/>
-            </w:pPr>
-            <w:r>
-              <w:t>José Manuel</w:t>
-            </w:r>
-          </w:p>
-        </w:tc>
-        <w:tc>
-          <w:tcPr>
-            <w:tcW w:w="2124" w:type="dxa"/>
-            <w:vAlign w:val="center"/>
-          </w:tcPr>
-          <w:p>
-            <w:pPr>
-              <w:jc w:val="center"/>
-            </w:pPr>
-            <w:r>
-              <w:t>josgarros@alum.us.es</w:t>
-            </w:r>
-          </w:p>
-        </w:tc>
-        <w:tc>
-          <w:tcPr>
-            <w:tcW w:w="2124" w:type="dxa"/>
-            <w:vAlign w:val="center"/>
-          </w:tcPr>
-          <w:p>
-            <w:pPr>
-              <w:jc w:val="center"/>
-            </w:pPr>
-            <w:r>
-              <w:rPr>
-                <w:noProof/>
-              </w:rPr>
-              <w:drawing>
-                <wp:inline distT="0" distB="0" distL="0" distR="0" wp14:anchorId="1A469831" wp14:editId="61325098">
-                  <wp:extent cx="1020986" cy="1020986"/>
-                  <wp:effectExtent l="0" t="0" r="8255" b="8255"/>
-                  <wp:docPr id="727520872" name="Imagen 3" descr="Un hombre en frente de agua&#10;&#10;El contenido generado por IA puede ser incorrecto."/>
-                  <wp:cNvGraphicFramePr>
-                    <a:graphicFrameLocks xmlns:a="http://schemas.openxmlformats.org/drawingml/2006/main" noChangeAspect="1"/>
-                  </wp:cNvGraphicFramePr>
-                  <a:graphic xmlns:a="http://schemas.openxmlformats.org/drawingml/2006/main">
-                    <a:graphicData uri="http://schemas.openxmlformats.org/drawingml/2006/picture">
-                      <pic:pic xmlns:pic="http://schemas.openxmlformats.org/drawingml/2006/picture">
-                        <pic:nvPicPr>
-                          <pic:cNvPr id="727520872" name="Imagen 3" descr="Un hombre en frente de agua&#10;&#10;El contenido generado por IA puede ser incorrecto."/>
-                          <pic:cNvPicPr/>
-                        </pic:nvPicPr>
-                        <pic:blipFill>
-                          <a:blip r:embed="rId12" cstate="print">
-                            <a:extLst>
-                              <a:ext uri="{28A0092B-C50C-407E-A947-70E740481C1C}">
-                                <a14:useLocalDpi xmlns:a14="http://schemas.microsoft.com/office/drawing/2010/main" val="0"/>
-                              </a:ext>
-                            </a:extLst>
-                          </a:blip>
-                          <a:stretch>
-                            <a:fillRect/>
-                          </a:stretch>
-                        </pic:blipFill>
-                        <pic:spPr>
-                          <a:xfrm>
-                            <a:off x="0" y="0"/>
-                            <a:ext cx="1044077" cy="1044077"/>
-                          </a:xfrm>
-                          <a:prstGeom prst="rect">
-                            <a:avLst/>
-                          </a:prstGeom>
-                        </pic:spPr>
-                      </pic:pic>
-                    </a:graphicData>
-                  </a:graphic>
-                </wp:inline>
-              </w:drawing>
-            </w:r>
-          </w:p>
-        </w:tc>
-      </w:tr>
-      <w:tr>
-        <w:tc>
-          <w:tcPr>
-            <w:tcW w:w="2123" w:type="dxa"/>
+            <w:tcW w:w="1858" w:type="dxa"/>
             <w:vAlign w:val="center"/>
           </w:tcPr>
           <w:p>
@@ -1964,7 +1855,7 @@
         </w:tc>
         <w:tc>
           <w:tcPr>
-            <w:tcW w:w="2123" w:type="dxa"/>
+            <w:tcW w:w="1817" w:type="dxa"/>
             <w:vAlign w:val="center"/>
           </w:tcPr>
           <w:p>
@@ -1978,14 +1869,14 @@
         </w:tc>
         <w:tc>
           <w:tcPr>
-            <w:tcW w:w="2124" w:type="dxa"/>
+            <w:tcW w:w="2751" w:type="dxa"/>
             <w:vAlign w:val="center"/>
           </w:tcPr>
           <w:p>
             <w:pPr>
               <w:jc w:val="center"/>
             </w:pPr>
-            <w:hyperlink r:id="rId13" w:history="1">
+            <w:hyperlink r:id="rId12" w:history="1">
               <w:r>
                 <w:rPr>
                   <w:rStyle w:val="Hipervnculo"/>
@@ -1997,7 +1888,7 @@
         </w:tc>
         <w:tc>
           <w:tcPr>
-            <w:tcW w:w="2124" w:type="dxa"/>
+            <w:tcW w:w="2068" w:type="dxa"/>
             <w:vAlign w:val="center"/>
           </w:tcPr>
           <w:p>
@@ -2024,7 +1915,7 @@
                           <pic:cNvPicPr/>
                         </pic:nvPicPr>
                         <pic:blipFill>
-                          <a:blip r:embed="rId14" cstate="print">
+                          <a:blip r:embed="rId13" cstate="print">
                             <a:extLst>
                               <a:ext uri="{28A0092B-C50C-407E-A947-70E740481C1C}">
                                 <a14:useLocalDpi xmlns:a14="http://schemas.microsoft.com/office/drawing/2010/main" val="0"/>
@@ -2056,7 +1947,7 @@
       <w:tr>
         <w:tc>
           <w:tcPr>
-            <w:tcW w:w="2123" w:type="dxa"/>
+            <w:tcW w:w="1858" w:type="dxa"/>
             <w:vAlign w:val="center"/>
           </w:tcPr>
           <w:p>
@@ -2075,7 +1966,7 @@
         </w:tc>
         <w:tc>
           <w:tcPr>
-            <w:tcW w:w="2123" w:type="dxa"/>
+            <w:tcW w:w="1817" w:type="dxa"/>
             <w:vAlign w:val="center"/>
           </w:tcPr>
           <w:p>
@@ -2089,7 +1980,7 @@
         </w:tc>
         <w:tc>
           <w:tcPr>
-            <w:tcW w:w="2124" w:type="dxa"/>
+            <w:tcW w:w="2751" w:type="dxa"/>
             <w:vAlign w:val="center"/>
           </w:tcPr>
           <w:p>
@@ -2103,7 +1994,7 @@
         </w:tc>
         <w:tc>
           <w:tcPr>
-            <w:tcW w:w="2124" w:type="dxa"/>
+            <w:tcW w:w="2068" w:type="dxa"/>
             <w:vAlign w:val="center"/>
           </w:tcPr>
           <w:p>
@@ -2132,7 +2023,7 @@
                           </pic:cNvPicPr>
                         </pic:nvPicPr>
                         <pic:blipFill>
-                          <a:blip r:embed="rId15" cstate="print">
+                          <a:blip r:embed="rId14" cstate="print">
                             <a:extLst>
                               <a:ext uri="{28A0092B-C50C-407E-A947-70E740481C1C}">
                                 <a14:useLocalDpi xmlns:a14="http://schemas.microsoft.com/office/drawing/2010/main" val="0"/>
@@ -2174,7 +2065,7 @@
       <w:tr>
         <w:tc>
           <w:tcPr>
-            <w:tcW w:w="2123" w:type="dxa"/>
+            <w:tcW w:w="1858" w:type="dxa"/>
             <w:vAlign w:val="center"/>
           </w:tcPr>
           <w:p>
@@ -2188,7 +2079,7 @@
         </w:tc>
         <w:tc>
           <w:tcPr>
-            <w:tcW w:w="2123" w:type="dxa"/>
+            <w:tcW w:w="1817" w:type="dxa"/>
             <w:vAlign w:val="center"/>
           </w:tcPr>
           <w:p>
@@ -2202,7 +2093,7 @@
         </w:tc>
         <w:tc>
           <w:tcPr>
-            <w:tcW w:w="2124" w:type="dxa"/>
+            <w:tcW w:w="2751" w:type="dxa"/>
             <w:vAlign w:val="center"/>
           </w:tcPr>
           <w:p>
@@ -2219,7 +2110,7 @@
         </w:tc>
         <w:tc>
           <w:tcPr>
-            <w:tcW w:w="2124" w:type="dxa"/>
+            <w:tcW w:w="2068" w:type="dxa"/>
             <w:vAlign w:val="center"/>
           </w:tcPr>
           <w:p>
@@ -2246,7 +2137,7 @@
                           <pic:cNvPicPr/>
                         </pic:nvPicPr>
                         <pic:blipFill>
-                          <a:blip r:embed="rId16" cstate="print">
+                          <a:blip r:embed="rId15" cstate="print">
                             <a:extLst>
                               <a:ext uri="{28A0092B-C50C-407E-A947-70E740481C1C}">
                                 <a14:useLocalDpi xmlns:a14="http://schemas.microsoft.com/office/drawing/2010/main" val="0"/>
@@ -3024,7 +2915,7 @@
                 <w:noProof/>
               </w:rPr>
               <w:drawing>
-                <wp:inline distT="0" distB="0" distL="0" distR="0" wp14:anchorId="50F90960" wp14:editId="03F4CB92">
+                <wp:inline distT="0" distB="0" distL="0" distR="0" wp14:anchorId="50F90960" wp14:editId="43F960DF">
                   <wp:extent cx="1274216" cy="895177"/>
                   <wp:effectExtent l="0" t="0" r="2540" b="635"/>
                   <wp:docPr id="819605173" name="Imagen 12"/>
@@ -3041,7 +2932,7 @@
                           </pic:cNvPicPr>
                         </pic:nvPicPr>
                         <pic:blipFill>
-                          <a:blip r:embed="rId17" cstate="print">
+                          <a:blip r:embed="rId16" cstate="print">
                             <a:extLst>
                               <a:ext uri="{28A0092B-C50C-407E-A947-70E740481C1C}">
                                 <a14:useLocalDpi xmlns:a14="http://schemas.microsoft.com/office/drawing/2010/main" val="0"/>
@@ -3136,7 +3027,7 @@
                           </pic:cNvPicPr>
                         </pic:nvPicPr>
                         <pic:blipFill>
-                          <a:blip r:embed="rId18" cstate="print">
+                          <a:blip r:embed="rId17" cstate="print">
                             <a:extLst>
                               <a:ext uri="{28A0092B-C50C-407E-A947-70E740481C1C}">
                                 <a14:useLocalDpi xmlns:a14="http://schemas.microsoft.com/office/drawing/2010/main" val="0"/>
@@ -3229,7 +3120,7 @@
                           <pic:cNvPicPr/>
                         </pic:nvPicPr>
                         <pic:blipFill>
-                          <a:blip r:embed="rId19" cstate="print">
+                          <a:blip r:embed="rId18" cstate="print">
                             <a:extLst>
                               <a:ext uri="{28A0092B-C50C-407E-A947-70E740481C1C}">
                                 <a14:useLocalDpi xmlns:a14="http://schemas.microsoft.com/office/drawing/2010/main" val="0"/>
@@ -3315,7 +3206,7 @@
                           </pic:cNvPicPr>
                         </pic:nvPicPr>
                         <pic:blipFill>
-                          <a:blip r:embed="rId20" cstate="print">
+                          <a:blip r:embed="rId19" cstate="print">
                             <a:extLst>
                               <a:ext uri="{28A0092B-C50C-407E-A947-70E740481C1C}">
                                 <a14:useLocalDpi xmlns:a14="http://schemas.microsoft.com/office/drawing/2010/main" val="0"/>
@@ -3408,7 +3299,7 @@
                           <pic:cNvPicPr/>
                         </pic:nvPicPr>
                         <pic:blipFill>
-                          <a:blip r:embed="rId21" cstate="print">
+                          <a:blip r:embed="rId20" cstate="print">
                             <a:extLst>
                               <a:ext uri="{28A0092B-C50C-407E-A947-70E740481C1C}">
                                 <a14:useLocalDpi xmlns:a14="http://schemas.microsoft.com/office/drawing/2010/main" val="0"/>
@@ -5490,10 +5381,6 @@
 </file>
 
 <file path=customXml/item1.xml><?xml version="1.0" encoding="utf-8"?>
-<b:Sources xmlns:b="http://schemas.openxmlformats.org/officeDocument/2006/bibliography" xmlns="http://schemas.openxmlformats.org/officeDocument/2006/bibliography" SelectedStyle="\APASixthEditionOfficeOnline.xsl" StyleName="APA" Version="6"/>
-</file>
-
-<file path=customXml/item2.xml><?xml version="1.0" encoding="utf-8"?>
 <p:properties xmlns:p="http://schemas.microsoft.com/office/2006/metadata/properties" xmlns:xsi="http://www.w3.org/2001/XMLSchema-instance" xmlns:pc="http://schemas.microsoft.com/office/infopath/2007/PartnerControls">
   <documentManagement>
     <TaxCatchAll xmlns="e489d188-58ab-40a5-b17e-52c111348b07" xsi:nil="true"/>
@@ -5504,16 +5391,11 @@
 </p:properties>
 </file>
 
-<file path=customXml/item3.xml><?xml version="1.0" encoding="utf-8"?>
-<?mso-contentType ?>
-<FormTemplates xmlns="http://schemas.microsoft.com/sharepoint/v3/contenttype/forms">
-  <Display>DocumentLibraryForm</Display>
-  <Edit>DocumentLibraryForm</Edit>
-  <New>DocumentLibraryForm</New>
-</FormTemplates>
+<file path=customXml/item2.xml><?xml version="1.0" encoding="utf-8"?>
+<b:Sources xmlns:b="http://schemas.openxmlformats.org/officeDocument/2006/bibliography" xmlns="http://schemas.openxmlformats.org/officeDocument/2006/bibliography" SelectedStyle="\APASixthEditionOfficeOnline.xsl" StyleName="APA" Version="6"/>
 </file>
 
-<file path=customXml/item4.xml><?xml version="1.0" encoding="utf-8"?>
+<file path=customXml/item3.xml><?xml version="1.0" encoding="utf-8"?>
 <ct:contentTypeSchema xmlns:ct="http://schemas.microsoft.com/office/2006/metadata/contentType" xmlns:ma="http://schemas.microsoft.com/office/2006/metadata/properties/metaAttributes" ct:_="" ma:_="" ma:contentTypeName="Document" ma:contentTypeID="0x0101005494D85DF9FF9349870FD0FBC477A908" ma:contentTypeVersion="10" ma:contentTypeDescription="Create a new document." ma:contentTypeScope="" ma:versionID="7c8ff9bbdf54e7fa993138c1278faae7">
   <xsd:schema xmlns:xsd="http://www.w3.org/2001/XMLSchema" xmlns:xs="http://www.w3.org/2001/XMLSchema" xmlns:p="http://schemas.microsoft.com/office/2006/metadata/properties" xmlns:ns2="77f260a0-af2b-4b91-8663-c68d0ed8541b" xmlns:ns3="e489d188-58ab-40a5-b17e-52c111348b07" targetNamespace="http://schemas.microsoft.com/office/2006/metadata/properties" ma:root="true" ma:fieldsID="2ba731d6b3814a83875ed324fbcc0505" ns2:_="" ns3:_="">
     <xsd:import namespace="77f260a0-af2b-4b91-8663-c68d0ed8541b"/>
@@ -5700,15 +5582,16 @@
 </ct:contentTypeSchema>
 </file>
 
-<file path=customXml/itemProps1.xml><?xml version="1.0" encoding="utf-8"?>
-<ds:datastoreItem xmlns:ds="http://schemas.openxmlformats.org/officeDocument/2006/customXml" ds:itemID="{F00E56D2-CBEB-4DD6-A448-1A986AE8E203}">
-  <ds:schemaRefs>
-    <ds:schemaRef ds:uri="http://schemas.openxmlformats.org/officeDocument/2006/bibliography"/>
-  </ds:schemaRefs>
-</ds:datastoreItem>
+<file path=customXml/item4.xml><?xml version="1.0" encoding="utf-8"?>
+<?mso-contentType ?>
+<FormTemplates xmlns="http://schemas.microsoft.com/sharepoint/v3/contenttype/forms">
+  <Display>DocumentLibraryForm</Display>
+  <Edit>DocumentLibraryForm</Edit>
+  <New>DocumentLibraryForm</New>
+</FormTemplates>
 </file>
 
-<file path=customXml/itemProps2.xml><?xml version="1.0" encoding="utf-8"?>
+<file path=customXml/itemProps1.xml><?xml version="1.0" encoding="utf-8"?>
 <ds:datastoreItem xmlns:ds="http://schemas.openxmlformats.org/officeDocument/2006/customXml" ds:itemID="{12559755-1A0E-4B58-97A8-60E9DA4460EA}">
   <ds:schemaRefs>
     <ds:schemaRef ds:uri="http://schemas.microsoft.com/office/2006/metadata/properties"/>
@@ -5719,15 +5602,15 @@
 </ds:datastoreItem>
 </file>
 
-<file path=customXml/itemProps3.xml><?xml version="1.0" encoding="utf-8"?>
-<ds:datastoreItem xmlns:ds="http://schemas.openxmlformats.org/officeDocument/2006/customXml" ds:itemID="{F5C82CDF-F442-45AE-84BB-C03D0B92A9C4}">
+<file path=customXml/itemProps2.xml><?xml version="1.0" encoding="utf-8"?>
+<ds:datastoreItem xmlns:ds="http://schemas.openxmlformats.org/officeDocument/2006/customXml" ds:itemID="{F00E56D2-CBEB-4DD6-A448-1A986AE8E203}">
   <ds:schemaRefs>
-    <ds:schemaRef ds:uri="http://schemas.microsoft.com/sharepoint/v3/contenttype/forms"/>
+    <ds:schemaRef ds:uri="http://schemas.openxmlformats.org/officeDocument/2006/bibliography"/>
   </ds:schemaRefs>
 </ds:datastoreItem>
 </file>
 
-<file path=customXml/itemProps4.xml><?xml version="1.0" encoding="utf-8"?>
+<file path=customXml/itemProps3.xml><?xml version="1.0" encoding="utf-8"?>
 <ds:datastoreItem xmlns:ds="http://schemas.openxmlformats.org/officeDocument/2006/customXml" ds:itemID="{EF4032D9-95D4-4B70-B4AA-A835F8A48B61}">
   <ds:schemaRefs>
     <ds:schemaRef ds:uri="http://schemas.microsoft.com/office/2006/metadata/contentType"/>
@@ -5744,4 +5627,12 @@
     <ds:schemaRef ds:uri="http://schemas.microsoft.com/internal/obd"/>
   </ds:schemaRefs>
 </ds:datastoreItem>
+</file>
+
+<file path=customXml/itemProps4.xml><?xml version="1.0" encoding="utf-8"?>
+<ds:datastoreItem xmlns:ds="http://schemas.openxmlformats.org/officeDocument/2006/customXml" ds:itemID="{F5C82CDF-F442-45AE-84BB-C03D0B92A9C4}">
+  <ds:schemaRefs>
+    <ds:schemaRef ds:uri="http://schemas.microsoft.com/sharepoint/v3/contenttype/forms"/>
+  </ds:schemaRefs>
+</ds:datastoreItem>
 </file>
</xml_diff>